<commit_message>
Add Class diagram to work doc
</commit_message>
<xml_diff>
--- a/Ex02_new/DP_IDC_2014A_Ex03_TemplateForStudents.docx
+++ b/Ex02_new/DP_IDC_2014A_Ex03_TemplateForStudents.docx
@@ -1,13 +1,10 @@
 
 <file path=word/document.xml><?xml version="1.0" encoding="utf-8"?>
-<w:document xmlns:wpc="http://schemas.microsoft.com/office/word/2010/wordprocessingCanvas" xmlns:mc="http://schemas.openxmlformats.org/markup-compatibility/2006" xmlns:o="urn:schemas-microsoft-com:office:office" xmlns:r="http://schemas.openxmlformats.org/officeDocument/2006/relationships" xmlns:m="http://schemas.openxmlformats.org/officeDocument/2006/math" xmlns:v="urn:schemas-microsoft-com:vml" xmlns:wp14="http://schemas.microsoft.com/office/word/2010/wordprocessingDrawing" xmlns:wp="http://schemas.openxmlformats.org/drawingml/2006/wordprocessingDrawing" xmlns:w10="urn:schemas-microsoft-com:office:word" xmlns:w="http://schemas.openxmlformats.org/wordprocessingml/2006/main" xmlns:w14="http://schemas.microsoft.com/office/word/2010/wordml" xmlns:w15="http://schemas.microsoft.com/office/word/2012/wordml" xmlns:wpg="http://schemas.microsoft.com/office/word/2010/wordprocessingGroup" xmlns:wpi="http://schemas.microsoft.com/office/word/2010/wordprocessingInk" xmlns:wne="http://schemas.microsoft.com/office/word/2006/wordml" xmlns:wps="http://schemas.microsoft.com/office/word/2010/wordprocessingShape" mc:Ignorable="w14 w15 wp14">
+<w:document xmlns:wpc="http://schemas.microsoft.com/office/word/2010/wordprocessingCanvas" xmlns:mc="http://schemas.openxmlformats.org/markup-compatibility/2006" xmlns:o="urn:schemas-microsoft-com:office:office" xmlns:r="http://schemas.openxmlformats.org/officeDocument/2006/relationships" xmlns:m="http://schemas.openxmlformats.org/officeDocument/2006/math" xmlns:v="urn:schemas-microsoft-com:vml" xmlns:wp14="http://schemas.microsoft.com/office/word/2010/wordprocessingDrawing" xmlns:wp="http://schemas.openxmlformats.org/drawingml/2006/wordprocessingDrawing" xmlns:w10="urn:schemas-microsoft-com:office:word" xmlns:w="http://schemas.openxmlformats.org/wordprocessingml/2006/main" xmlns:w14="http://schemas.microsoft.com/office/word/2010/wordml" xmlns:wpg="http://schemas.microsoft.com/office/word/2010/wordprocessingGroup" xmlns:wpi="http://schemas.microsoft.com/office/word/2010/wordprocessingInk" xmlns:wne="http://schemas.microsoft.com/office/word/2006/wordml" xmlns:wps="http://schemas.microsoft.com/office/word/2010/wordprocessingShape" mc:Ignorable="w14 wp14">
   <w:body>
     <w:p>
       <w:pPr>
         <w:pStyle w:val="Heading3"/>
-        <w:rPr>
-          <w:rFonts w:hint="cs"/>
-        </w:rPr>
       </w:pPr>
     </w:p>
     <w:p>
@@ -137,9 +134,11 @@
         </w:rPr>
         <w:t xml:space="preserve">השתמשנו בתבנית על המחלקה </w:t>
       </w:r>
+      <w:proofErr w:type="spellStart"/>
       <w:r>
         <w:t>FacebookBackend</w:t>
       </w:r>
+      <w:proofErr w:type="spellEnd"/>
       <w:r>
         <w:rPr>
           <w:rFonts w:hint="cs"/>
@@ -207,9 +206,11 @@
         </w:rPr>
         <w:t xml:space="preserve"> במחלקה </w:t>
       </w:r>
+      <w:proofErr w:type="spellStart"/>
       <w:r>
         <w:t>FacebookBackend</w:t>
       </w:r>
+      <w:proofErr w:type="spellEnd"/>
       <w:r>
         <w:rPr>
           <w:rFonts w:hint="cs"/>
@@ -435,9 +436,11 @@
         </w:rPr>
         <w:t xml:space="preserve"> (התהליך מתבצע במחלקות </w:t>
       </w:r>
+      <w:proofErr w:type="spellStart"/>
       <w:r>
         <w:t>PhotosFriendsRecommender</w:t>
       </w:r>
+      <w:proofErr w:type="spellEnd"/>
       <w:r>
         <w:rPr>
           <w:rFonts w:hint="cs"/>
@@ -445,9 +448,11 @@
         </w:rPr>
         <w:t xml:space="preserve"> ו </w:t>
       </w:r>
+      <w:proofErr w:type="spellStart"/>
       <w:r>
         <w:t>EventsFriendsRecommender</w:t>
       </w:r>
+      <w:proofErr w:type="spellEnd"/>
       <w:r>
         <w:rPr>
           <w:rFonts w:hint="cs"/>
@@ -534,9 +539,11 @@
         </w:rPr>
         <w:t xml:space="preserve">המימוש מופיע במחלקה </w:t>
       </w:r>
+      <w:proofErr w:type="spellStart"/>
       <w:r>
         <w:t>FriendsRecommenderProxy</w:t>
       </w:r>
+      <w:proofErr w:type="spellEnd"/>
       <w:r>
         <w:rPr>
           <w:rFonts w:hint="cs"/>
@@ -544,9 +551,11 @@
         </w:rPr>
         <w:t xml:space="preserve">. המחלקה </w:t>
       </w:r>
+      <w:proofErr w:type="spellStart"/>
       <w:r>
         <w:t>FacebookBeckend</w:t>
       </w:r>
+      <w:proofErr w:type="spellEnd"/>
       <w:r>
         <w:rPr>
           <w:rFonts w:hint="cs"/>
@@ -554,9 +563,11 @@
         </w:rPr>
         <w:t xml:space="preserve"> מחזיקה רפרנס למופע שלה והיא בעצמה יוצרת מופעים של </w:t>
       </w:r>
+      <w:proofErr w:type="spellStart"/>
       <w:r>
         <w:t>EventsFriendsRecommender</w:t>
       </w:r>
+      <w:proofErr w:type="spellEnd"/>
       <w:r>
         <w:rPr>
           <w:rFonts w:hint="cs"/>
@@ -564,9 +575,11 @@
         </w:rPr>
         <w:t xml:space="preserve"> ושל </w:t>
       </w:r>
+      <w:proofErr w:type="spellStart"/>
       <w:r>
         <w:t>PhotosFriendsecommender</w:t>
       </w:r>
+      <w:proofErr w:type="spellEnd"/>
       <w:r>
         <w:rPr>
           <w:rFonts w:hint="cs"/>
@@ -639,7 +652,7 @@
                     </pic:cNvPicPr>
                   </pic:nvPicPr>
                   <pic:blipFill>
-                    <a:blip r:embed="rId9" cstate="print">
+                    <a:blip r:embed="rId10" cstate="print">
                       <a:extLst>
                         <a:ext uri="{28A0092B-C50C-407E-A947-70E740481C1C}">
                           <a14:useLocalDpi xmlns:a14="http://schemas.microsoft.com/office/drawing/2010/main" val="0"/>
@@ -814,9 +827,11 @@
         </w:rPr>
         <w:t xml:space="preserve">המחלקה </w:t>
       </w:r>
+      <w:proofErr w:type="spellStart"/>
       <w:r>
         <w:t>GoogleMapsFacade</w:t>
       </w:r>
+      <w:proofErr w:type="spellEnd"/>
       <w:r>
         <w:rPr>
           <w:rFonts w:hint="cs"/>
@@ -930,9 +945,11 @@
         </w:rPr>
         <w:t xml:space="preserve">המימוש כתוב במחלקה </w:t>
       </w:r>
+      <w:proofErr w:type="spellStart"/>
       <w:r>
         <w:t>GoogleMapsFacade</w:t>
       </w:r>
+      <w:proofErr w:type="spellEnd"/>
       <w:r>
         <w:rPr>
           <w:rFonts w:hint="cs"/>
@@ -991,7 +1008,7 @@
                     </pic:cNvPicPr>
                   </pic:nvPicPr>
                   <pic:blipFill>
-                    <a:blip r:embed="rId10">
+                    <a:blip r:embed="rId11">
                       <a:extLst>
                         <a:ext uri="{28A0092B-C50C-407E-A947-70E740481C1C}">
                           <a14:useLocalDpi xmlns:a14="http://schemas.microsoft.com/office/drawing/2010/main" val="0"/>
@@ -1022,8 +1039,6 @@
           </wp:inline>
         </w:drawing>
       </w:r>
-      <w:bookmarkStart w:id="0" w:name="_GoBack"/>
-      <w:bookmarkEnd w:id="0"/>
     </w:p>
     <w:p>
       <w:pPr>
@@ -1100,14 +1115,320 @@
     </w:p>
     <w:p>
       <w:pPr>
+        <w:pStyle w:val="ListParagraph"/>
+        <w:numPr>
+          <w:ilvl w:val="0"/>
+          <w:numId w:val="11"/>
+        </w:numPr>
+        <w:bidi w:val="0"/>
+        <w:spacing w:after="200"/>
+      </w:pPr>
+      <w:proofErr w:type="spellStart"/>
+      <w:r>
+        <w:lastRenderedPageBreak/>
+        <w:t>FacebookBackEnd</w:t>
+      </w:r>
+      <w:proofErr w:type="spellEnd"/>
+      <w:r>
+        <w:t>:</w:t>
+      </w:r>
+    </w:p>
+    <w:p>
+      <w:r>
+        <w:rPr>
+          <w:noProof/>
+        </w:rPr>
+        <w:drawing>
+          <wp:anchor distT="0" distB="0" distL="114300" distR="114300" simplePos="0" relativeHeight="251659264" behindDoc="1" locked="0" layoutInCell="1" allowOverlap="1" wp14:anchorId="6C8DC435" wp14:editId="15AD16D9">
+            <wp:simplePos x="0" y="0"/>
+            <wp:positionH relativeFrom="column">
+              <wp:posOffset>-807085</wp:posOffset>
+            </wp:positionH>
+            <wp:positionV relativeFrom="paragraph">
+              <wp:posOffset>45085</wp:posOffset>
+            </wp:positionV>
+            <wp:extent cx="7261225" cy="3510915"/>
+            <wp:effectExtent l="0" t="0" r="0" b="0"/>
+            <wp:wrapTight wrapText="bothSides">
+              <wp:wrapPolygon edited="0">
+                <wp:start x="0" y="0"/>
+                <wp:lineTo x="0" y="21448"/>
+                <wp:lineTo x="21534" y="21448"/>
+                <wp:lineTo x="21534" y="0"/>
+                <wp:lineTo x="0" y="0"/>
+              </wp:wrapPolygon>
+            </wp:wrapTight>
+            <wp:docPr id="3" name="Picture 3"/>
+            <wp:cNvGraphicFramePr>
+              <a:graphicFrameLocks xmlns:a="http://schemas.openxmlformats.org/drawingml/2006/main" noChangeAspect="1"/>
+            </wp:cNvGraphicFramePr>
+            <a:graphic xmlns:a="http://schemas.openxmlformats.org/drawingml/2006/main">
+              <a:graphicData uri="http://schemas.openxmlformats.org/drawingml/2006/picture">
+                <pic:pic xmlns:pic="http://schemas.openxmlformats.org/drawingml/2006/picture">
+                  <pic:nvPicPr>
+                    <pic:cNvPr id="0" name="Picture 3"/>
+                    <pic:cNvPicPr>
+                      <a:picLocks noChangeAspect="1" noChangeArrowheads="1"/>
+                    </pic:cNvPicPr>
+                  </pic:nvPicPr>
+                  <pic:blipFill>
+                    <a:blip r:embed="rId12">
+                      <a:extLst>
+                        <a:ext uri="{28A0092B-C50C-407E-A947-70E740481C1C}">
+                          <a14:useLocalDpi xmlns:a14="http://schemas.microsoft.com/office/drawing/2010/main" val="0"/>
+                        </a:ext>
+                      </a:extLst>
+                    </a:blip>
+                    <a:srcRect/>
+                    <a:stretch>
+                      <a:fillRect/>
+                    </a:stretch>
+                  </pic:blipFill>
+                  <pic:spPr bwMode="auto">
+                    <a:xfrm>
+                      <a:off x="0" y="0"/>
+                      <a:ext cx="7261225" cy="3510915"/>
+                    </a:xfrm>
+                    <a:prstGeom prst="rect">
+                      <a:avLst/>
+                    </a:prstGeom>
+                    <a:noFill/>
+                    <a:ln>
+                      <a:noFill/>
+                    </a:ln>
+                  </pic:spPr>
+                </pic:pic>
+              </a:graphicData>
+            </a:graphic>
+            <wp14:sizeRelH relativeFrom="page">
+              <wp14:pctWidth>0</wp14:pctWidth>
+            </wp14:sizeRelH>
+            <wp14:sizeRelV relativeFrom="page">
+              <wp14:pctHeight>0</wp14:pctHeight>
+            </wp14:sizeRelV>
+          </wp:anchor>
+        </w:drawing>
+      </w:r>
+    </w:p>
+    <w:p>
+      <w:pPr>
+        <w:rPr>
+          <w:noProof/>
+        </w:rPr>
+      </w:pPr>
+    </w:p>
+    <w:p>
+      <w:pPr>
+        <w:rPr>
+          <w:noProof/>
+        </w:rPr>
+      </w:pPr>
+    </w:p>
+    <w:p/>
+    <w:p>
+      <w:pPr>
+        <w:pStyle w:val="ListParagraph"/>
+        <w:numPr>
+          <w:ilvl w:val="0"/>
+          <w:numId w:val="11"/>
+        </w:numPr>
+        <w:bidi w:val="0"/>
+        <w:spacing w:after="200"/>
+      </w:pPr>
+      <w:r>
+        <w:rPr>
+          <w:noProof/>
+        </w:rPr>
+        <w:lastRenderedPageBreak/>
+        <w:drawing>
+          <wp:anchor distT="0" distB="0" distL="114300" distR="114300" simplePos="0" relativeHeight="251660288" behindDoc="1" locked="0" layoutInCell="1" allowOverlap="1" wp14:anchorId="1ACD7770" wp14:editId="576BCC71">
+            <wp:simplePos x="0" y="0"/>
+            <wp:positionH relativeFrom="column">
+              <wp:posOffset>-139700</wp:posOffset>
+            </wp:positionH>
+            <wp:positionV relativeFrom="paragraph">
+              <wp:posOffset>1864360</wp:posOffset>
+            </wp:positionV>
+            <wp:extent cx="6137275" cy="5587365"/>
+            <wp:effectExtent l="0" t="0" r="0" b="0"/>
+            <wp:wrapTight wrapText="bothSides">
+              <wp:wrapPolygon edited="0">
+                <wp:start x="0" y="0"/>
+                <wp:lineTo x="0" y="21504"/>
+                <wp:lineTo x="21522" y="21504"/>
+                <wp:lineTo x="21522" y="0"/>
+                <wp:lineTo x="0" y="0"/>
+              </wp:wrapPolygon>
+            </wp:wrapTight>
+            <wp:docPr id="4" name="Picture 4"/>
+            <wp:cNvGraphicFramePr>
+              <a:graphicFrameLocks xmlns:a="http://schemas.openxmlformats.org/drawingml/2006/main" noChangeAspect="1"/>
+            </wp:cNvGraphicFramePr>
+            <a:graphic xmlns:a="http://schemas.openxmlformats.org/drawingml/2006/main">
+              <a:graphicData uri="http://schemas.openxmlformats.org/drawingml/2006/picture">
+                <pic:pic xmlns:pic="http://schemas.openxmlformats.org/drawingml/2006/picture">
+                  <pic:nvPicPr>
+                    <pic:cNvPr id="0" name="Picture 4"/>
+                    <pic:cNvPicPr>
+                      <a:picLocks noChangeAspect="1" noChangeArrowheads="1"/>
+                    </pic:cNvPicPr>
+                  </pic:nvPicPr>
+                  <pic:blipFill>
+                    <a:blip r:embed="rId13">
+                      <a:extLst>
+                        <a:ext uri="{28A0092B-C50C-407E-A947-70E740481C1C}">
+                          <a14:useLocalDpi xmlns:a14="http://schemas.microsoft.com/office/drawing/2010/main" val="0"/>
+                        </a:ext>
+                      </a:extLst>
+                    </a:blip>
+                    <a:srcRect/>
+                    <a:stretch>
+                      <a:fillRect/>
+                    </a:stretch>
+                  </pic:blipFill>
+                  <pic:spPr bwMode="auto">
+                    <a:xfrm>
+                      <a:off x="0" y="0"/>
+                      <a:ext cx="6137275" cy="5587365"/>
+                    </a:xfrm>
+                    <a:prstGeom prst="rect">
+                      <a:avLst/>
+                    </a:prstGeom>
+                    <a:noFill/>
+                    <a:ln>
+                      <a:noFill/>
+                    </a:ln>
+                  </pic:spPr>
+                </pic:pic>
+              </a:graphicData>
+            </a:graphic>
+            <wp14:sizeRelH relativeFrom="page">
+              <wp14:pctWidth>0</wp14:pctWidth>
+            </wp14:sizeRelH>
+            <wp14:sizeRelV relativeFrom="page">
+              <wp14:pctHeight>0</wp14:pctHeight>
+            </wp14:sizeRelV>
+          </wp:anchor>
+        </w:drawing>
+      </w:r>
+      <w:proofErr w:type="spellStart"/>
+      <w:r>
+        <w:t>FaceBookFrontEnd</w:t>
+      </w:r>
+      <w:proofErr w:type="spellEnd"/>
+      <w:r>
+        <w:t>:</w:t>
+      </w:r>
+    </w:p>
+    <w:p/>
+    <w:p/>
+    <w:p/>
+    <w:p/>
+    <w:p/>
+    <w:p/>
+    <w:p/>
+    <w:p/>
+    <w:p/>
+    <w:p/>
+    <w:p/>
+    <w:p/>
+    <w:p/>
+    <w:p/>
+    <w:p>
+      <w:pPr>
+        <w:pStyle w:val="ListParagraph"/>
+        <w:numPr>
+          <w:ilvl w:val="0"/>
+          <w:numId w:val="11"/>
+        </w:numPr>
+        <w:bidi w:val="0"/>
+        <w:spacing w:after="200"/>
+      </w:pPr>
+      <w:proofErr w:type="spellStart"/>
+      <w:r>
+        <w:lastRenderedPageBreak/>
+        <w:t>FundTagsAround</w:t>
+      </w:r>
+      <w:proofErr w:type="spellEnd"/>
+      <w:r>
+        <w:t>:</w:t>
+      </w:r>
+      <w:bookmarkStart w:id="0" w:name="_GoBack"/>
+      <w:bookmarkEnd w:id="0"/>
+    </w:p>
+    <w:p>
+      <w:pPr>
+        <w:bidi w:val="0"/>
+      </w:pPr>
+      <w:r>
+        <w:rPr>
+          <w:noProof/>
+        </w:rPr>
+        <w:drawing>
+          <wp:inline distT="0" distB="0" distL="0" distR="0" wp14:anchorId="3A9506CF" wp14:editId="02330088">
+            <wp:extent cx="5486400" cy="4104322"/>
+            <wp:effectExtent l="0" t="0" r="0" b="0"/>
+            <wp:docPr id="5" name="Picture 5"/>
+            <wp:cNvGraphicFramePr>
+              <a:graphicFrameLocks xmlns:a="http://schemas.openxmlformats.org/drawingml/2006/main" noChangeAspect="1"/>
+            </wp:cNvGraphicFramePr>
+            <a:graphic xmlns:a="http://schemas.openxmlformats.org/drawingml/2006/main">
+              <a:graphicData uri="http://schemas.openxmlformats.org/drawingml/2006/picture">
+                <pic:pic xmlns:pic="http://schemas.openxmlformats.org/drawingml/2006/picture">
+                  <pic:nvPicPr>
+                    <pic:cNvPr id="0" name="Picture 5"/>
+                    <pic:cNvPicPr>
+                      <a:picLocks noChangeAspect="1" noChangeArrowheads="1"/>
+                    </pic:cNvPicPr>
+                  </pic:nvPicPr>
+                  <pic:blipFill>
+                    <a:blip r:embed="rId14">
+                      <a:extLst>
+                        <a:ext uri="{28A0092B-C50C-407E-A947-70E740481C1C}">
+                          <a14:useLocalDpi xmlns:a14="http://schemas.microsoft.com/office/drawing/2010/main" val="0"/>
+                        </a:ext>
+                      </a:extLst>
+                    </a:blip>
+                    <a:srcRect/>
+                    <a:stretch>
+                      <a:fillRect/>
+                    </a:stretch>
+                  </pic:blipFill>
+                  <pic:spPr bwMode="auto">
+                    <a:xfrm>
+                      <a:off x="0" y="0"/>
+                      <a:ext cx="5486400" cy="4104322"/>
+                    </a:xfrm>
+                    <a:prstGeom prst="rect">
+                      <a:avLst/>
+                    </a:prstGeom>
+                    <a:noFill/>
+                    <a:ln>
+                      <a:noFill/>
+                    </a:ln>
+                  </pic:spPr>
+                </pic:pic>
+              </a:graphicData>
+            </a:graphic>
+          </wp:inline>
+        </w:drawing>
+      </w:r>
+    </w:p>
+    <w:p>
+      <w:pPr>
+        <w:bidi w:val="0"/>
+      </w:pPr>
+    </w:p>
+    <w:p>
+      <w:pPr>
         <w:rPr>
           <w:rtl/>
         </w:rPr>
       </w:pPr>
     </w:p>
     <w:sectPr>
-      <w:headerReference w:type="default" r:id="rId11"/>
-      <w:footerReference w:type="default" r:id="rId12"/>
+      <w:headerReference w:type="default" r:id="rId15"/>
+      <w:footerReference w:type="default" r:id="rId16"/>
       <w:pgSz w:w="11906" w:h="16838"/>
       <w:pgMar w:top="825" w:right="1800" w:bottom="426" w:left="1800" w:header="142" w:footer="271" w:gutter="0"/>
       <w:cols w:space="708"/>
@@ -1120,7 +1441,7 @@
 </file>
 
 <file path=word/endnotes.xml><?xml version="1.0" encoding="utf-8"?>
-<w:endnotes xmlns:wpc="http://schemas.microsoft.com/office/word/2010/wordprocessingCanvas" xmlns:mc="http://schemas.openxmlformats.org/markup-compatibility/2006" xmlns:o="urn:schemas-microsoft-com:office:office" xmlns:r="http://schemas.openxmlformats.org/officeDocument/2006/relationships" xmlns:m="http://schemas.openxmlformats.org/officeDocument/2006/math" xmlns:v="urn:schemas-microsoft-com:vml" xmlns:wp14="http://schemas.microsoft.com/office/word/2010/wordprocessingDrawing" xmlns:wp="http://schemas.openxmlformats.org/drawingml/2006/wordprocessingDrawing" xmlns:w10="urn:schemas-microsoft-com:office:word" xmlns:w="http://schemas.openxmlformats.org/wordprocessingml/2006/main" xmlns:w14="http://schemas.microsoft.com/office/word/2010/wordml" xmlns:w15="http://schemas.microsoft.com/office/word/2012/wordml" xmlns:wpg="http://schemas.microsoft.com/office/word/2010/wordprocessingGroup" xmlns:wpi="http://schemas.microsoft.com/office/word/2010/wordprocessingInk" xmlns:wne="http://schemas.microsoft.com/office/word/2006/wordml" xmlns:wps="http://schemas.microsoft.com/office/word/2010/wordprocessingShape" mc:Ignorable="w14 w15 wp14">
+<w:endnotes xmlns:wpc="http://schemas.microsoft.com/office/word/2010/wordprocessingCanvas" xmlns:mc="http://schemas.openxmlformats.org/markup-compatibility/2006" xmlns:o="urn:schemas-microsoft-com:office:office" xmlns:r="http://schemas.openxmlformats.org/officeDocument/2006/relationships" xmlns:m="http://schemas.openxmlformats.org/officeDocument/2006/math" xmlns:v="urn:schemas-microsoft-com:vml" xmlns:wp14="http://schemas.microsoft.com/office/word/2010/wordprocessingDrawing" xmlns:wp="http://schemas.openxmlformats.org/drawingml/2006/wordprocessingDrawing" xmlns:w10="urn:schemas-microsoft-com:office:word" xmlns:w="http://schemas.openxmlformats.org/wordprocessingml/2006/main" xmlns:w14="http://schemas.microsoft.com/office/word/2010/wordml" xmlns:wpg="http://schemas.microsoft.com/office/word/2010/wordprocessingGroup" xmlns:wpi="http://schemas.microsoft.com/office/word/2010/wordprocessingInk" xmlns:wne="http://schemas.microsoft.com/office/word/2006/wordml" xmlns:wps="http://schemas.microsoft.com/office/word/2010/wordprocessingShape" mc:Ignorable="w14 wp14">
   <w:endnote w:type="separator" w:id="-1">
     <w:p>
       <w:pPr>
@@ -1145,7 +1466,7 @@
 </file>
 
 <file path=word/footer1.xml><?xml version="1.0" encoding="utf-8"?>
-<w:ftr xmlns:wpc="http://schemas.microsoft.com/office/word/2010/wordprocessingCanvas" xmlns:mc="http://schemas.openxmlformats.org/markup-compatibility/2006" xmlns:o="urn:schemas-microsoft-com:office:office" xmlns:r="http://schemas.openxmlformats.org/officeDocument/2006/relationships" xmlns:m="http://schemas.openxmlformats.org/officeDocument/2006/math" xmlns:v="urn:schemas-microsoft-com:vml" xmlns:wp14="http://schemas.microsoft.com/office/word/2010/wordprocessingDrawing" xmlns:wp="http://schemas.openxmlformats.org/drawingml/2006/wordprocessingDrawing" xmlns:w10="urn:schemas-microsoft-com:office:word" xmlns:w="http://schemas.openxmlformats.org/wordprocessingml/2006/main" xmlns:w14="http://schemas.microsoft.com/office/word/2010/wordml" xmlns:w15="http://schemas.microsoft.com/office/word/2012/wordml" xmlns:wpg="http://schemas.microsoft.com/office/word/2010/wordprocessingGroup" xmlns:wpi="http://schemas.microsoft.com/office/word/2010/wordprocessingInk" xmlns:wne="http://schemas.microsoft.com/office/word/2006/wordml" xmlns:wps="http://schemas.microsoft.com/office/word/2010/wordprocessingShape" mc:Ignorable="w14 w15 wp14">
+<w:ftr xmlns:wpc="http://schemas.microsoft.com/office/word/2010/wordprocessingCanvas" xmlns:mc="http://schemas.openxmlformats.org/markup-compatibility/2006" xmlns:o="urn:schemas-microsoft-com:office:office" xmlns:r="http://schemas.openxmlformats.org/officeDocument/2006/relationships" xmlns:m="http://schemas.openxmlformats.org/officeDocument/2006/math" xmlns:v="urn:schemas-microsoft-com:vml" xmlns:wp14="http://schemas.microsoft.com/office/word/2010/wordprocessingDrawing" xmlns:wp="http://schemas.openxmlformats.org/drawingml/2006/wordprocessingDrawing" xmlns:w10="urn:schemas-microsoft-com:office:word" xmlns:w="http://schemas.openxmlformats.org/wordprocessingml/2006/main" xmlns:w14="http://schemas.microsoft.com/office/word/2010/wordml" xmlns:wpg="http://schemas.microsoft.com/office/word/2010/wordprocessingGroup" xmlns:wpi="http://schemas.microsoft.com/office/word/2010/wordprocessingInk" xmlns:wne="http://schemas.microsoft.com/office/word/2006/wordml" xmlns:wps="http://schemas.microsoft.com/office/word/2010/wordprocessingShape" mc:Ignorable="w14 wp14">
   <w:sdt>
     <w:sdtPr>
       <w:rPr>
@@ -1259,7 +1580,7 @@
                                     <w:rtl/>
                                     <w:lang w:val="he-IL"/>
                                   </w:rPr>
-                                  <w:t>3</w:t>
+                                  <w:t>5</w:t>
                                 </w:r>
                                 <w:r>
                                   <w:rPr>
@@ -1379,7 +1700,7 @@
             </mc:Choice>
             <mc:Fallback>
               <w:pict>
-                <v:group w14:anchorId="0F3F1857" id="Group 2" o:spid="_x0000_s1026" style="position:absolute;left:0;text-align:left;margin-left:0;margin-top:0;width:593.55pt;height:15pt;z-index:251770880;mso-width-percent:1000;mso-position-horizontal:center;mso-position-horizontal-relative:page;mso-position-vertical:center;mso-position-vertical-relative:bottom-margin-area;mso-width-percent:1000" coordorigin="-8,14978" coordsize="12255,300" o:gfxdata="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">
+                <v:group id="Group 2" o:spid="_x0000_s1026" style="position:absolute;left:0;text-align:left;margin-left:0;margin-top:0;width:593.55pt;height:15pt;z-index:251770880;mso-width-percent:1000;mso-position-horizontal:center;mso-position-horizontal-relative:page;mso-position-vertical:center;mso-position-vertical-relative:bottom-margin-area;mso-width-percent:1000" coordorigin="-8,14978" coordsize="12255,300" o:gfxdata="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">
                   <v:shapetype id="_x0000_t202" coordsize="21600,21600" o:spt="202" path="m,l,21600r21600,l21600,xe">
                     <v:stroke joinstyle="miter"/>
                     <v:path gradientshapeok="t" o:connecttype="rect"/>
@@ -1408,7 +1729,7 @@
                               <w:rtl/>
                               <w:lang w:val="he-IL"/>
                             </w:rPr>
-                            <w:t>3</w:t>
+                            <w:t>5</w:t>
                           </w:r>
                           <w:r>
                             <w:rPr>
@@ -1451,7 +1772,7 @@
 </file>
 
 <file path=word/footnotes.xml><?xml version="1.0" encoding="utf-8"?>
-<w:footnotes xmlns:wpc="http://schemas.microsoft.com/office/word/2010/wordprocessingCanvas" xmlns:mc="http://schemas.openxmlformats.org/markup-compatibility/2006" xmlns:o="urn:schemas-microsoft-com:office:office" xmlns:r="http://schemas.openxmlformats.org/officeDocument/2006/relationships" xmlns:m="http://schemas.openxmlformats.org/officeDocument/2006/math" xmlns:v="urn:schemas-microsoft-com:vml" xmlns:wp14="http://schemas.microsoft.com/office/word/2010/wordprocessingDrawing" xmlns:wp="http://schemas.openxmlformats.org/drawingml/2006/wordprocessingDrawing" xmlns:w10="urn:schemas-microsoft-com:office:word" xmlns:w="http://schemas.openxmlformats.org/wordprocessingml/2006/main" xmlns:w14="http://schemas.microsoft.com/office/word/2010/wordml" xmlns:w15="http://schemas.microsoft.com/office/word/2012/wordml" xmlns:wpg="http://schemas.microsoft.com/office/word/2010/wordprocessingGroup" xmlns:wpi="http://schemas.microsoft.com/office/word/2010/wordprocessingInk" xmlns:wne="http://schemas.microsoft.com/office/word/2006/wordml" xmlns:wps="http://schemas.microsoft.com/office/word/2010/wordprocessingShape" mc:Ignorable="w14 w15 wp14">
+<w:footnotes xmlns:wpc="http://schemas.microsoft.com/office/word/2010/wordprocessingCanvas" xmlns:mc="http://schemas.openxmlformats.org/markup-compatibility/2006" xmlns:o="urn:schemas-microsoft-com:office:office" xmlns:r="http://schemas.openxmlformats.org/officeDocument/2006/relationships" xmlns:m="http://schemas.openxmlformats.org/officeDocument/2006/math" xmlns:v="urn:schemas-microsoft-com:vml" xmlns:wp14="http://schemas.microsoft.com/office/word/2010/wordprocessingDrawing" xmlns:wp="http://schemas.openxmlformats.org/drawingml/2006/wordprocessingDrawing" xmlns:w10="urn:schemas-microsoft-com:office:word" xmlns:w="http://schemas.openxmlformats.org/wordprocessingml/2006/main" xmlns:w14="http://schemas.microsoft.com/office/word/2010/wordml" xmlns:wpg="http://schemas.microsoft.com/office/word/2010/wordprocessingGroup" xmlns:wpi="http://schemas.microsoft.com/office/word/2010/wordprocessingInk" xmlns:wne="http://schemas.microsoft.com/office/word/2006/wordml" xmlns:wps="http://schemas.microsoft.com/office/word/2010/wordprocessingShape" mc:Ignorable="w14 wp14">
   <w:footnote w:type="separator" w:id="-1">
     <w:p>
       <w:pPr>
@@ -1476,7 +1797,7 @@
 </file>
 
 <file path=word/header1.xml><?xml version="1.0" encoding="utf-8"?>
-<w:hdr xmlns:wpc="http://schemas.microsoft.com/office/word/2010/wordprocessingCanvas" xmlns:mc="http://schemas.openxmlformats.org/markup-compatibility/2006" xmlns:o="urn:schemas-microsoft-com:office:office" xmlns:r="http://schemas.openxmlformats.org/officeDocument/2006/relationships" xmlns:m="http://schemas.openxmlformats.org/officeDocument/2006/math" xmlns:v="urn:schemas-microsoft-com:vml" xmlns:wp14="http://schemas.microsoft.com/office/word/2010/wordprocessingDrawing" xmlns:wp="http://schemas.openxmlformats.org/drawingml/2006/wordprocessingDrawing" xmlns:w10="urn:schemas-microsoft-com:office:word" xmlns:w="http://schemas.openxmlformats.org/wordprocessingml/2006/main" xmlns:w14="http://schemas.microsoft.com/office/word/2010/wordml" xmlns:w15="http://schemas.microsoft.com/office/word/2012/wordml" xmlns:wpg="http://schemas.microsoft.com/office/word/2010/wordprocessingGroup" xmlns:wpi="http://schemas.microsoft.com/office/word/2010/wordprocessingInk" xmlns:wne="http://schemas.microsoft.com/office/word/2006/wordml" xmlns:wps="http://schemas.microsoft.com/office/word/2010/wordprocessingShape" mc:Ignorable="w14 w15 wp14">
+<w:hdr xmlns:wpc="http://schemas.microsoft.com/office/word/2010/wordprocessingCanvas" xmlns:mc="http://schemas.openxmlformats.org/markup-compatibility/2006" xmlns:o="urn:schemas-microsoft-com:office:office" xmlns:r="http://schemas.openxmlformats.org/officeDocument/2006/relationships" xmlns:m="http://schemas.openxmlformats.org/officeDocument/2006/math" xmlns:v="urn:schemas-microsoft-com:vml" xmlns:wp14="http://schemas.microsoft.com/office/word/2010/wordprocessingDrawing" xmlns:wp="http://schemas.openxmlformats.org/drawingml/2006/wordprocessingDrawing" xmlns:w10="urn:schemas-microsoft-com:office:word" xmlns:w="http://schemas.openxmlformats.org/wordprocessingml/2006/main" xmlns:w14="http://schemas.microsoft.com/office/word/2010/wordml" xmlns:wpg="http://schemas.microsoft.com/office/word/2010/wordprocessingGroup" xmlns:wpi="http://schemas.microsoft.com/office/word/2010/wordprocessingInk" xmlns:wne="http://schemas.microsoft.com/office/word/2006/wordml" xmlns:wps="http://schemas.microsoft.com/office/word/2010/wordprocessingShape" mc:Ignorable="w14 wp14">
   <w:p>
     <w:pPr>
       <w:pStyle w:val="Header"/>
@@ -1742,7 +2063,7 @@
 </file>
 
 <file path=word/numbering.xml><?xml version="1.0" encoding="utf-8"?>
-<w:numbering xmlns:wpc="http://schemas.microsoft.com/office/word/2010/wordprocessingCanvas" xmlns:mc="http://schemas.openxmlformats.org/markup-compatibility/2006" xmlns:o="urn:schemas-microsoft-com:office:office" xmlns:r="http://schemas.openxmlformats.org/officeDocument/2006/relationships" xmlns:m="http://schemas.openxmlformats.org/officeDocument/2006/math" xmlns:v="urn:schemas-microsoft-com:vml" xmlns:wp14="http://schemas.microsoft.com/office/word/2010/wordprocessingDrawing" xmlns:wp="http://schemas.openxmlformats.org/drawingml/2006/wordprocessingDrawing" xmlns:w10="urn:schemas-microsoft-com:office:word" xmlns:w="http://schemas.openxmlformats.org/wordprocessingml/2006/main" xmlns:w14="http://schemas.microsoft.com/office/word/2010/wordml" xmlns:w15="http://schemas.microsoft.com/office/word/2012/wordml" xmlns:wpg="http://schemas.microsoft.com/office/word/2010/wordprocessingGroup" xmlns:wpi="http://schemas.microsoft.com/office/word/2010/wordprocessingInk" xmlns:wne="http://schemas.microsoft.com/office/word/2006/wordml" xmlns:wps="http://schemas.microsoft.com/office/word/2010/wordprocessingShape" mc:Ignorable="w14 w15 wp14">
+<w:numbering xmlns:wpc="http://schemas.microsoft.com/office/word/2010/wordprocessingCanvas" xmlns:mc="http://schemas.openxmlformats.org/markup-compatibility/2006" xmlns:o="urn:schemas-microsoft-com:office:office" xmlns:r="http://schemas.openxmlformats.org/officeDocument/2006/relationships" xmlns:m="http://schemas.openxmlformats.org/officeDocument/2006/math" xmlns:v="urn:schemas-microsoft-com:vml" xmlns:wp14="http://schemas.microsoft.com/office/word/2010/wordprocessingDrawing" xmlns:wp="http://schemas.openxmlformats.org/drawingml/2006/wordprocessingDrawing" xmlns:w10="urn:schemas-microsoft-com:office:word" xmlns:w="http://schemas.openxmlformats.org/wordprocessingml/2006/main" xmlns:w14="http://schemas.microsoft.com/office/word/2010/wordml" xmlns:wpg="http://schemas.microsoft.com/office/word/2010/wordprocessingGroup" xmlns:wpi="http://schemas.microsoft.com/office/word/2010/wordprocessingInk" xmlns:wne="http://schemas.microsoft.com/office/word/2006/wordml" xmlns:wps="http://schemas.microsoft.com/office/word/2010/wordprocessingShape" mc:Ignorable="w14 wp14">
   <w:abstractNum w:abstractNumId="0">
     <w:nsid w:val="071E4B1C"/>
     <w:multiLevelType w:val="hybridMultilevel"/>
@@ -2011,6 +2332,95 @@
     </w:lvl>
   </w:abstractNum>
   <w:abstractNum w:abstractNumId="3">
+    <w:nsid w:val="0F682A64"/>
+    <w:multiLevelType w:val="hybridMultilevel"/>
+    <w:tmpl w:val="395CD974"/>
+    <w:lvl w:ilvl="0" w:tplc="0409000F">
+      <w:start w:val="1"/>
+      <w:numFmt w:val="decimal"/>
+      <w:lvlText w:val="%1."/>
+      <w:lvlJc w:val="left"/>
+      <w:pPr>
+        <w:ind w:left="720" w:hanging="360"/>
+      </w:pPr>
+      <w:rPr>
+        <w:rFonts w:hint="default"/>
+      </w:rPr>
+    </w:lvl>
+    <w:lvl w:ilvl="1" w:tplc="04090019" w:tentative="1">
+      <w:start w:val="1"/>
+      <w:numFmt w:val="lowerLetter"/>
+      <w:lvlText w:val="%2."/>
+      <w:lvlJc w:val="left"/>
+      <w:pPr>
+        <w:ind w:left="1440" w:hanging="360"/>
+      </w:pPr>
+    </w:lvl>
+    <w:lvl w:ilvl="2" w:tplc="0409001B" w:tentative="1">
+      <w:start w:val="1"/>
+      <w:numFmt w:val="lowerRoman"/>
+      <w:lvlText w:val="%3."/>
+      <w:lvlJc w:val="right"/>
+      <w:pPr>
+        <w:ind w:left="2160" w:hanging="180"/>
+      </w:pPr>
+    </w:lvl>
+    <w:lvl w:ilvl="3" w:tplc="0409000F" w:tentative="1">
+      <w:start w:val="1"/>
+      <w:numFmt w:val="decimal"/>
+      <w:lvlText w:val="%4."/>
+      <w:lvlJc w:val="left"/>
+      <w:pPr>
+        <w:ind w:left="2880" w:hanging="360"/>
+      </w:pPr>
+    </w:lvl>
+    <w:lvl w:ilvl="4" w:tplc="04090019" w:tentative="1">
+      <w:start w:val="1"/>
+      <w:numFmt w:val="lowerLetter"/>
+      <w:lvlText w:val="%5."/>
+      <w:lvlJc w:val="left"/>
+      <w:pPr>
+        <w:ind w:left="3600" w:hanging="360"/>
+      </w:pPr>
+    </w:lvl>
+    <w:lvl w:ilvl="5" w:tplc="0409001B" w:tentative="1">
+      <w:start w:val="1"/>
+      <w:numFmt w:val="lowerRoman"/>
+      <w:lvlText w:val="%6."/>
+      <w:lvlJc w:val="right"/>
+      <w:pPr>
+        <w:ind w:left="4320" w:hanging="180"/>
+      </w:pPr>
+    </w:lvl>
+    <w:lvl w:ilvl="6" w:tplc="0409000F" w:tentative="1">
+      <w:start w:val="1"/>
+      <w:numFmt w:val="decimal"/>
+      <w:lvlText w:val="%7."/>
+      <w:lvlJc w:val="left"/>
+      <w:pPr>
+        <w:ind w:left="5040" w:hanging="360"/>
+      </w:pPr>
+    </w:lvl>
+    <w:lvl w:ilvl="7" w:tplc="04090019" w:tentative="1">
+      <w:start w:val="1"/>
+      <w:numFmt w:val="lowerLetter"/>
+      <w:lvlText w:val="%8."/>
+      <w:lvlJc w:val="left"/>
+      <w:pPr>
+        <w:ind w:left="5760" w:hanging="360"/>
+      </w:pPr>
+    </w:lvl>
+    <w:lvl w:ilvl="8" w:tplc="0409001B" w:tentative="1">
+      <w:start w:val="1"/>
+      <w:numFmt w:val="lowerRoman"/>
+      <w:lvlText w:val="%9."/>
+      <w:lvlJc w:val="right"/>
+      <w:pPr>
+        <w:ind w:left="6480" w:hanging="180"/>
+      </w:pPr>
+    </w:lvl>
+  </w:abstractNum>
+  <w:abstractNum w:abstractNumId="4">
     <w:nsid w:val="1A0734F2"/>
     <w:multiLevelType w:val="hybridMultilevel"/>
     <w:tmpl w:val="E29AD7C0"/>
@@ -2099,7 +2509,7 @@
       </w:pPr>
     </w:lvl>
   </w:abstractNum>
-  <w:abstractNum w:abstractNumId="4">
+  <w:abstractNum w:abstractNumId="5">
     <w:nsid w:val="32F50D29"/>
     <w:multiLevelType w:val="hybridMultilevel"/>
     <w:tmpl w:val="E2E643D0"/>
@@ -2188,7 +2598,7 @@
       </w:pPr>
     </w:lvl>
   </w:abstractNum>
-  <w:abstractNum w:abstractNumId="5">
+  <w:abstractNum w:abstractNumId="6">
     <w:nsid w:val="5B6B7040"/>
     <w:multiLevelType w:val="hybridMultilevel"/>
     <w:tmpl w:val="DDD26AE6"/>
@@ -2277,7 +2687,7 @@
       </w:pPr>
     </w:lvl>
   </w:abstractNum>
-  <w:abstractNum w:abstractNumId="6">
+  <w:abstractNum w:abstractNumId="7">
     <w:nsid w:val="5C882A1D"/>
     <w:multiLevelType w:val="hybridMultilevel"/>
     <w:tmpl w:val="DC369558"/>
@@ -2417,7 +2827,7 @@
       </w:rPr>
     </w:lvl>
   </w:abstractNum>
-  <w:abstractNum w:abstractNumId="7">
+  <w:abstractNum w:abstractNumId="8">
     <w:nsid w:val="6F530EA1"/>
     <w:multiLevelType w:val="hybridMultilevel"/>
     <w:tmpl w:val="6D048B0A"/>
@@ -2506,7 +2916,7 @@
       </w:pPr>
     </w:lvl>
   </w:abstractNum>
-  <w:abstractNum w:abstractNumId="8">
+  <w:abstractNum w:abstractNumId="9">
     <w:nsid w:val="748603B9"/>
     <w:multiLevelType w:val="hybridMultilevel"/>
     <w:tmpl w:val="EB326B8C"/>
@@ -2595,7 +3005,7 @@
       </w:pPr>
     </w:lvl>
   </w:abstractNum>
-  <w:abstractNum w:abstractNumId="9">
+  <w:abstractNum w:abstractNumId="10">
     <w:nsid w:val="7A4E5A71"/>
     <w:multiLevelType w:val="hybridMultilevel"/>
     <w:tmpl w:val="06541A98"/>
@@ -2685,22 +3095,22 @@
     </w:lvl>
   </w:abstractNum>
   <w:num w:numId="1">
-    <w:abstractNumId w:val="6"/>
+    <w:abstractNumId w:val="7"/>
   </w:num>
   <w:num w:numId="2">
+    <w:abstractNumId w:val="10"/>
+  </w:num>
+  <w:num w:numId="3">
+    <w:abstractNumId w:val="8"/>
+  </w:num>
+  <w:num w:numId="4">
     <w:abstractNumId w:val="9"/>
   </w:num>
-  <w:num w:numId="3">
-    <w:abstractNumId w:val="7"/>
-  </w:num>
-  <w:num w:numId="4">
-    <w:abstractNumId w:val="8"/>
-  </w:num>
   <w:num w:numId="5">
-    <w:abstractNumId w:val="3"/>
+    <w:abstractNumId w:val="4"/>
   </w:num>
   <w:num w:numId="6">
-    <w:abstractNumId w:val="5"/>
+    <w:abstractNumId w:val="6"/>
   </w:num>
   <w:num w:numId="7">
     <w:abstractNumId w:val="2"/>
@@ -2709,17 +3119,20 @@
     <w:abstractNumId w:val="0"/>
   </w:num>
   <w:num w:numId="9">
-    <w:abstractNumId w:val="4"/>
+    <w:abstractNumId w:val="5"/>
   </w:num>
   <w:num w:numId="10">
     <w:abstractNumId w:val="1"/>
+  </w:num>
+  <w:num w:numId="11">
+    <w:abstractNumId w:val="3"/>
   </w:num>
   <w:numIdMacAtCleanup w:val="4"/>
 </w:numbering>
 </file>
 
 <file path=word/styles.xml><?xml version="1.0" encoding="utf-8"?>
-<w:styles xmlns:mc="http://schemas.openxmlformats.org/markup-compatibility/2006" xmlns:r="http://schemas.openxmlformats.org/officeDocument/2006/relationships" xmlns:w="http://schemas.openxmlformats.org/wordprocessingml/2006/main" xmlns:w14="http://schemas.microsoft.com/office/word/2010/wordml" xmlns:w15="http://schemas.microsoft.com/office/word/2012/wordml" mc:Ignorable="w14 w15">
+<w:styles xmlns:mc="http://schemas.openxmlformats.org/markup-compatibility/2006" xmlns:r="http://schemas.openxmlformats.org/officeDocument/2006/relationships" xmlns:w="http://schemas.openxmlformats.org/wordprocessingml/2006/main" xmlns:w14="http://schemas.microsoft.com/office/word/2010/wordml" mc:Ignorable="w14">
   <w:docDefaults>
     <w:rPrDefault>
       <w:rPr>
@@ -2735,378 +3148,1316 @@
       </w:pPr>
     </w:pPrDefault>
   </w:docDefaults>
-  <w:latentStyles w:defLockedState="0" w:defUIPriority="99" w:defSemiHidden="0" w:defUnhideWhenUsed="0" w:defQFormat="0" w:count="371">
-    <w:lsdException w:name="Normal" w:uiPriority="0" w:qFormat="1"/>
-    <w:lsdException w:name="heading 1" w:uiPriority="0" w:qFormat="1"/>
-    <w:lsdException w:name="heading 2" w:semiHidden="1" w:uiPriority="0" w:unhideWhenUsed="1" w:qFormat="1"/>
-    <w:lsdException w:name="heading 3" w:semiHidden="1" w:uiPriority="0" w:unhideWhenUsed="1" w:qFormat="1"/>
-    <w:lsdException w:name="heading 4" w:semiHidden="1" w:uiPriority="0" w:unhideWhenUsed="1" w:qFormat="1"/>
-    <w:lsdException w:name="heading 5" w:semiHidden="1" w:uiPriority="0" w:unhideWhenUsed="1" w:qFormat="1"/>
-    <w:lsdException w:name="heading 6" w:semiHidden="1" w:uiPriority="0" w:unhideWhenUsed="1" w:qFormat="1"/>
-    <w:lsdException w:name="heading 7" w:semiHidden="1" w:uiPriority="0" w:unhideWhenUsed="1" w:qFormat="1"/>
-    <w:lsdException w:name="heading 8" w:semiHidden="1" w:uiPriority="0" w:unhideWhenUsed="1" w:qFormat="1"/>
-    <w:lsdException w:name="heading 9" w:semiHidden="1" w:uiPriority="0" w:unhideWhenUsed="1" w:qFormat="1"/>
-    <w:lsdException w:name="index 1" w:semiHidden="1" w:unhideWhenUsed="1"/>
-    <w:lsdException w:name="index 2" w:semiHidden="1" w:unhideWhenUsed="1"/>
-    <w:lsdException w:name="index 3" w:semiHidden="1" w:unhideWhenUsed="1"/>
-    <w:lsdException w:name="index 4" w:semiHidden="1" w:unhideWhenUsed="1"/>
-    <w:lsdException w:name="index 5" w:semiHidden="1" w:unhideWhenUsed="1"/>
-    <w:lsdException w:name="index 6" w:semiHidden="1" w:unhideWhenUsed="1"/>
-    <w:lsdException w:name="index 7" w:semiHidden="1" w:unhideWhenUsed="1"/>
-    <w:lsdException w:name="index 8" w:semiHidden="1" w:unhideWhenUsed="1"/>
-    <w:lsdException w:name="index 9" w:semiHidden="1" w:unhideWhenUsed="1"/>
-    <w:lsdException w:name="toc 1" w:semiHidden="1" w:uiPriority="39" w:unhideWhenUsed="1"/>
-    <w:lsdException w:name="toc 2" w:semiHidden="1" w:uiPriority="39" w:unhideWhenUsed="1"/>
-    <w:lsdException w:name="toc 3" w:semiHidden="1" w:uiPriority="39" w:unhideWhenUsed="1"/>
-    <w:lsdException w:name="toc 4" w:semiHidden="1" w:uiPriority="39" w:unhideWhenUsed="1"/>
-    <w:lsdException w:name="toc 5" w:semiHidden="1" w:uiPriority="39" w:unhideWhenUsed="1"/>
-    <w:lsdException w:name="toc 6" w:semiHidden="1" w:uiPriority="39" w:unhideWhenUsed="1"/>
-    <w:lsdException w:name="toc 7" w:semiHidden="1" w:uiPriority="39" w:unhideWhenUsed="1"/>
-    <w:lsdException w:name="toc 8" w:semiHidden="1" w:uiPriority="39" w:unhideWhenUsed="1"/>
-    <w:lsdException w:name="toc 9" w:semiHidden="1" w:uiPriority="39" w:unhideWhenUsed="1"/>
-    <w:lsdException w:name="Normal Indent" w:semiHidden="1" w:unhideWhenUsed="1"/>
-    <w:lsdException w:name="footnote text" w:semiHidden="1" w:unhideWhenUsed="1"/>
-    <w:lsdException w:name="annotation text" w:semiHidden="1" w:uiPriority="0" w:unhideWhenUsed="1"/>
-    <w:lsdException w:name="header" w:semiHidden="1" w:uiPriority="0" w:unhideWhenUsed="1"/>
-    <w:lsdException w:name="footer" w:semiHidden="1" w:unhideWhenUsed="1"/>
-    <w:lsdException w:name="index heading" w:semiHidden="1" w:unhideWhenUsed="1"/>
-    <w:lsdException w:name="caption" w:semiHidden="1" w:uiPriority="35" w:unhideWhenUsed="1" w:qFormat="1"/>
-    <w:lsdException w:name="table of figures" w:semiHidden="1" w:unhideWhenUsed="1"/>
-    <w:lsdException w:name="envelope address" w:semiHidden="1" w:unhideWhenUsed="1"/>
-    <w:lsdException w:name="envelope return" w:semiHidden="1" w:unhideWhenUsed="1"/>
-    <w:lsdException w:name="footnote reference" w:semiHidden="1" w:unhideWhenUsed="1"/>
-    <w:lsdException w:name="annotation reference" w:semiHidden="1" w:uiPriority="0" w:unhideWhenUsed="1"/>
-    <w:lsdException w:name="line number" w:semiHidden="1" w:unhideWhenUsed="1"/>
-    <w:lsdException w:name="page number" w:semiHidden="1" w:uiPriority="0" w:unhideWhenUsed="1"/>
-    <w:lsdException w:name="endnote reference" w:semiHidden="1" w:unhideWhenUsed="1"/>
-    <w:lsdException w:name="endnote text" w:semiHidden="1" w:unhideWhenUsed="1"/>
-    <w:lsdException w:name="table of authorities" w:semiHidden="1" w:unhideWhenUsed="1"/>
-    <w:lsdException w:name="macro" w:semiHidden="1" w:unhideWhenUsed="1"/>
-    <w:lsdException w:name="toa heading" w:semiHidden="1" w:unhideWhenUsed="1"/>
-    <w:lsdException w:name="List" w:semiHidden="1" w:unhideWhenUsed="1"/>
-    <w:lsdException w:name="List Bullet" w:semiHidden="1" w:unhideWhenUsed="1"/>
-    <w:lsdException w:name="List Number" w:semiHidden="1" w:unhideWhenUsed="1"/>
-    <w:lsdException w:name="List 2" w:semiHidden="1" w:unhideWhenUsed="1"/>
-    <w:lsdException w:name="List 3" w:semiHidden="1" w:unhideWhenUsed="1"/>
-    <w:lsdException w:name="List 4" w:semiHidden="1" w:unhideWhenUsed="1"/>
-    <w:lsdException w:name="List 5" w:semiHidden="1" w:unhideWhenUsed="1"/>
-    <w:lsdException w:name="List Bullet 2" w:semiHidden="1" w:unhideWhenUsed="1"/>
-    <w:lsdException w:name="List Bullet 3" w:semiHidden="1" w:unhideWhenUsed="1"/>
-    <w:lsdException w:name="List Bullet 4" w:semiHidden="1" w:unhideWhenUsed="1"/>
-    <w:lsdException w:name="List Bullet 5" w:semiHidden="1" w:unhideWhenUsed="1"/>
-    <w:lsdException w:name="List Number 2" w:semiHidden="1" w:unhideWhenUsed="1"/>
-    <w:lsdException w:name="List Number 3" w:semiHidden="1" w:unhideWhenUsed="1"/>
-    <w:lsdException w:name="List Number 4" w:semiHidden="1" w:unhideWhenUsed="1"/>
-    <w:lsdException w:name="List Number 5" w:semiHidden="1" w:unhideWhenUsed="1"/>
-    <w:lsdException w:name="Title" w:uiPriority="10" w:qFormat="1"/>
-    <w:lsdException w:name="Closing" w:semiHidden="1" w:unhideWhenUsed="1"/>
-    <w:lsdException w:name="Signature" w:semiHidden="1" w:unhideWhenUsed="1"/>
-    <w:lsdException w:name="Default Paragraph Font" w:semiHidden="1" w:uiPriority="1" w:unhideWhenUsed="1"/>
-    <w:lsdException w:name="Body Text" w:semiHidden="1" w:uiPriority="0" w:unhideWhenUsed="1"/>
-    <w:lsdException w:name="Body Text Indent" w:semiHidden="1" w:unhideWhenUsed="1"/>
-    <w:lsdException w:name="List Continue" w:semiHidden="1" w:unhideWhenUsed="1"/>
-    <w:lsdException w:name="List Continue 2" w:semiHidden="1" w:unhideWhenUsed="1"/>
-    <w:lsdException w:name="List Continue 3" w:semiHidden="1" w:unhideWhenUsed="1"/>
-    <w:lsdException w:name="List Continue 4" w:semiHidden="1" w:unhideWhenUsed="1"/>
-    <w:lsdException w:name="List Continue 5" w:semiHidden="1" w:unhideWhenUsed="1"/>
-    <w:lsdException w:name="Message Header" w:semiHidden="1" w:unhideWhenUsed="1"/>
-    <w:lsdException w:name="Subtitle" w:uiPriority="11" w:qFormat="1"/>
-    <w:lsdException w:name="Salutation" w:semiHidden="1" w:unhideWhenUsed="1"/>
-    <w:lsdException w:name="Date" w:semiHidden="1" w:unhideWhenUsed="1"/>
-    <w:lsdException w:name="Body Text First Indent" w:semiHidden="1" w:unhideWhenUsed="1"/>
-    <w:lsdException w:name="Body Text First Indent 2" w:semiHidden="1" w:unhideWhenUsed="1"/>
-    <w:lsdException w:name="Note Heading" w:semiHidden="1" w:unhideWhenUsed="1"/>
-    <w:lsdException w:name="Body Text 2" w:semiHidden="1" w:uiPriority="0" w:unhideWhenUsed="1"/>
-    <w:lsdException w:name="Body Text 3" w:semiHidden="1" w:unhideWhenUsed="1"/>
-    <w:lsdException w:name="Body Text Indent 2" w:semiHidden="1" w:unhideWhenUsed="1"/>
-    <w:lsdException w:name="Body Text Indent 3" w:semiHidden="1" w:unhideWhenUsed="1"/>
-    <w:lsdException w:name="Block Text" w:semiHidden="1" w:unhideWhenUsed="1"/>
-    <w:lsdException w:name="Hyperlink" w:semiHidden="1" w:uiPriority="0" w:unhideWhenUsed="1"/>
-    <w:lsdException w:name="FollowedHyperlink" w:semiHidden="1" w:unhideWhenUsed="1"/>
-    <w:lsdException w:name="Strong" w:uiPriority="22" w:qFormat="1"/>
-    <w:lsdException w:name="Emphasis" w:uiPriority="20" w:qFormat="1"/>
-    <w:lsdException w:name="Document Map" w:semiHidden="1" w:unhideWhenUsed="1"/>
-    <w:lsdException w:name="Plain Text" w:semiHidden="1" w:unhideWhenUsed="1"/>
-    <w:lsdException w:name="E-mail Signature" w:semiHidden="1" w:unhideWhenUsed="1"/>
-    <w:lsdException w:name="HTML Top of Form" w:semiHidden="1" w:unhideWhenUsed="1"/>
-    <w:lsdException w:name="HTML Bottom of Form" w:semiHidden="1" w:unhideWhenUsed="1"/>
-    <w:lsdException w:name="Normal (Web)" w:semiHidden="1" w:uiPriority="0" w:unhideWhenUsed="1"/>
-    <w:lsdException w:name="HTML Acronym" w:semiHidden="1" w:unhideWhenUsed="1"/>
-    <w:lsdException w:name="HTML Address" w:semiHidden="1" w:unhideWhenUsed="1"/>
-    <w:lsdException w:name="HTML Cite" w:semiHidden="1" w:unhideWhenUsed="1"/>
-    <w:lsdException w:name="HTML Code" w:semiHidden="1" w:unhideWhenUsed="1"/>
-    <w:lsdException w:name="HTML Definition" w:semiHidden="1" w:unhideWhenUsed="1"/>
-    <w:lsdException w:name="HTML Keyboard" w:semiHidden="1" w:unhideWhenUsed="1"/>
-    <w:lsdException w:name="HTML Preformatted" w:semiHidden="1" w:uiPriority="0" w:unhideWhenUsed="1"/>
-    <w:lsdException w:name="HTML Sample" w:semiHidden="1" w:unhideWhenUsed="1"/>
-    <w:lsdException w:name="HTML Typewriter" w:semiHidden="1" w:unhideWhenUsed="1"/>
-    <w:lsdException w:name="HTML Variable" w:semiHidden="1" w:unhideWhenUsed="1"/>
-    <w:lsdException w:name="Normal Table" w:semiHidden="1" w:unhideWhenUsed="1"/>
-    <w:lsdException w:name="annotation subject" w:semiHidden="1" w:unhideWhenUsed="1"/>
-    <w:lsdException w:name="No List" w:semiHidden="1" w:unhideWhenUsed="1"/>
-    <w:lsdException w:name="Outline List 1" w:semiHidden="1" w:unhideWhenUsed="1"/>
-    <w:lsdException w:name="Outline List 2" w:semiHidden="1" w:unhideWhenUsed="1"/>
-    <w:lsdException w:name="Outline List 3" w:semiHidden="1" w:unhideWhenUsed="1"/>
-    <w:lsdException w:name="Table Simple 1" w:semiHidden="1" w:unhideWhenUsed="1"/>
-    <w:lsdException w:name="Table Simple 2" w:semiHidden="1" w:unhideWhenUsed="1"/>
-    <w:lsdException w:name="Table Simple 3" w:semiHidden="1" w:unhideWhenUsed="1"/>
-    <w:lsdException w:name="Table Classic 1" w:semiHidden="1" w:unhideWhenUsed="1"/>
-    <w:lsdException w:name="Table Classic 2" w:semiHidden="1" w:unhideWhenUsed="1"/>
-    <w:lsdException w:name="Table Classic 3" w:semiHidden="1" w:unhideWhenUsed="1"/>
-    <w:lsdException w:name="Table Classic 4" w:semiHidden="1" w:unhideWhenUsed="1"/>
-    <w:lsdException w:name="Table Colorful 1" w:semiHidden="1" w:unhideWhenUsed="1"/>
-    <w:lsdException w:name="Table Colorful 2" w:semiHidden="1" w:unhideWhenUsed="1"/>
-    <w:lsdException w:name="Table Colorful 3" w:semiHidden="1" w:unhideWhenUsed="1"/>
-    <w:lsdException w:name="Table Columns 1" w:semiHidden="1" w:unhideWhenUsed="1"/>
-    <w:lsdException w:name="Table Columns 2" w:semiHidden="1" w:unhideWhenUsed="1"/>
-    <w:lsdException w:name="Table Columns 3" w:semiHidden="1" w:unhideWhenUsed="1"/>
-    <w:lsdException w:name="Table Columns 4" w:semiHidden="1" w:unhideWhenUsed="1"/>
-    <w:lsdException w:name="Table Columns 5" w:semiHidden="1" w:unhideWhenUsed="1"/>
-    <w:lsdException w:name="Table Grid 1" w:semiHidden="1" w:unhideWhenUsed="1"/>
-    <w:lsdException w:name="Table Grid 2" w:semiHidden="1" w:unhideWhenUsed="1"/>
-    <w:lsdException w:name="Table Grid 3" w:semiHidden="1" w:unhideWhenUsed="1"/>
-    <w:lsdException w:name="Table Grid 4" w:semiHidden="1" w:unhideWhenUsed="1"/>
-    <w:lsdException w:name="Table Grid 5" w:semiHidden="1" w:unhideWhenUsed="1"/>
-    <w:lsdException w:name="Table Grid 6" w:semiHidden="1" w:unhideWhenUsed="1"/>
-    <w:lsdException w:name="Table Grid 7" w:semiHidden="1" w:unhideWhenUsed="1"/>
-    <w:lsdException w:name="Table Grid 8" w:semiHidden="1" w:unhideWhenUsed="1"/>
-    <w:lsdException w:name="Table List 1" w:semiHidden="1" w:unhideWhenUsed="1"/>
-    <w:lsdException w:name="Table List 2" w:semiHidden="1" w:unhideWhenUsed="1"/>
-    <w:lsdException w:name="Table List 3" w:semiHidden="1" w:unhideWhenUsed="1"/>
-    <w:lsdException w:name="Table List 4" w:semiHidden="1" w:unhideWhenUsed="1"/>
-    <w:lsdException w:name="Table List 5" w:semiHidden="1" w:unhideWhenUsed="1"/>
-    <w:lsdException w:name="Table List 6" w:semiHidden="1" w:unhideWhenUsed="1"/>
-    <w:lsdException w:name="Table List 7" w:semiHidden="1" w:unhideWhenUsed="1"/>
-    <w:lsdException w:name="Table List 8" w:semiHidden="1" w:unhideWhenUsed="1"/>
-    <w:lsdException w:name="Table 3D effects 1" w:semiHidden="1" w:unhideWhenUsed="1"/>
-    <w:lsdException w:name="Table 3D effects 2" w:semiHidden="1" w:unhideWhenUsed="1"/>
-    <w:lsdException w:name="Table 3D effects 3" w:semiHidden="1" w:unhideWhenUsed="1"/>
-    <w:lsdException w:name="Table Contemporary" w:semiHidden="1" w:unhideWhenUsed="1"/>
-    <w:lsdException w:name="Table Elegant" w:semiHidden="1" w:unhideWhenUsed="1"/>
-    <w:lsdException w:name="Table Professional" w:semiHidden="1" w:unhideWhenUsed="1"/>
-    <w:lsdException w:name="Table Subtle 1" w:semiHidden="1" w:unhideWhenUsed="1"/>
-    <w:lsdException w:name="Table Subtle 2" w:semiHidden="1" w:unhideWhenUsed="1"/>
-    <w:lsdException w:name="Table Web 1" w:semiHidden="1" w:unhideWhenUsed="1"/>
-    <w:lsdException w:name="Table Web 2" w:semiHidden="1" w:unhideWhenUsed="1"/>
-    <w:lsdException w:name="Table Web 3" w:semiHidden="1" w:unhideWhenUsed="1"/>
-    <w:lsdException w:name="Balloon Text" w:semiHidden="1" w:unhideWhenUsed="1"/>
-    <w:lsdException w:name="Table Grid" w:uiPriority="59"/>
-    <w:lsdException w:name="Table Theme" w:semiHidden="1" w:unhideWhenUsed="1"/>
-    <w:lsdException w:name="Placeholder Text" w:semiHidden="1"/>
-    <w:lsdException w:name="No Spacing" w:uiPriority="1" w:qFormat="1"/>
-    <w:lsdException w:name="Light Shading" w:uiPriority="60"/>
-    <w:lsdException w:name="Light List" w:uiPriority="61"/>
-    <w:lsdException w:name="Light Grid" w:uiPriority="62"/>
-    <w:lsdException w:name="Medium Shading 1" w:uiPriority="63"/>
-    <w:lsdException w:name="Medium Shading 2" w:uiPriority="64"/>
-    <w:lsdException w:name="Medium List 1" w:uiPriority="65"/>
-    <w:lsdException w:name="Medium List 2" w:uiPriority="66"/>
-    <w:lsdException w:name="Medium Grid 1" w:uiPriority="67"/>
-    <w:lsdException w:name="Medium Grid 2" w:uiPriority="68"/>
-    <w:lsdException w:name="Medium Grid 3" w:uiPriority="69"/>
-    <w:lsdException w:name="Dark List" w:uiPriority="70"/>
-    <w:lsdException w:name="Colorful Shading" w:uiPriority="71"/>
-    <w:lsdException w:name="Colorful List" w:uiPriority="72"/>
-    <w:lsdException w:name="Colorful Grid" w:uiPriority="73"/>
-    <w:lsdException w:name="Light Shading Accent 1" w:uiPriority="60"/>
-    <w:lsdException w:name="Light List Accent 1" w:uiPriority="61"/>
-    <w:lsdException w:name="Light Grid Accent 1" w:uiPriority="62"/>
-    <w:lsdException w:name="Medium Shading 1 Accent 1" w:uiPriority="63"/>
-    <w:lsdException w:name="Medium Shading 2 Accent 1" w:uiPriority="64"/>
-    <w:lsdException w:name="Medium List 1 Accent 1" w:uiPriority="65"/>
-    <w:lsdException w:name="Revision" w:semiHidden="1"/>
-    <w:lsdException w:name="List Paragraph" w:uiPriority="34" w:qFormat="1"/>
-    <w:lsdException w:name="Quote" w:uiPriority="29" w:qFormat="1"/>
-    <w:lsdException w:name="Intense Quote" w:uiPriority="30" w:qFormat="1"/>
-    <w:lsdException w:name="Medium List 2 Accent 1" w:uiPriority="66"/>
-    <w:lsdException w:name="Medium Grid 1 Accent 1" w:uiPriority="67"/>
-    <w:lsdException w:name="Medium Grid 2 Accent 1" w:uiPriority="68"/>
-    <w:lsdException w:name="Medium Grid 3 Accent 1" w:uiPriority="69"/>
-    <w:lsdException w:name="Dark List Accent 1" w:uiPriority="70"/>
-    <w:lsdException w:name="Colorful Shading Accent 1" w:uiPriority="71"/>
-    <w:lsdException w:name="Colorful List Accent 1" w:uiPriority="72"/>
-    <w:lsdException w:name="Colorful Grid Accent 1" w:uiPriority="73"/>
-    <w:lsdException w:name="Light Shading Accent 2" w:uiPriority="60"/>
-    <w:lsdException w:name="Light List Accent 2" w:uiPriority="61"/>
-    <w:lsdException w:name="Light Grid Accent 2" w:uiPriority="62"/>
-    <w:lsdException w:name="Medium Shading 1 Accent 2" w:uiPriority="63"/>
-    <w:lsdException w:name="Medium Shading 2 Accent 2" w:uiPriority="64"/>
-    <w:lsdException w:name="Medium List 1 Accent 2" w:uiPriority="65"/>
-    <w:lsdException w:name="Medium List 2 Accent 2" w:uiPriority="66"/>
-    <w:lsdException w:name="Medium Grid 1 Accent 2" w:uiPriority="67"/>
-    <w:lsdException w:name="Medium Grid 2 Accent 2" w:uiPriority="68"/>
-    <w:lsdException w:name="Medium Grid 3 Accent 2" w:uiPriority="69"/>
-    <w:lsdException w:name="Dark List Accent 2" w:uiPriority="70"/>
-    <w:lsdException w:name="Colorful Shading Accent 2" w:uiPriority="71"/>
-    <w:lsdException w:name="Colorful List Accent 2" w:uiPriority="72"/>
-    <w:lsdException w:name="Colorful Grid Accent 2" w:uiPriority="73"/>
-    <w:lsdException w:name="Light Shading Accent 3" w:uiPriority="60"/>
-    <w:lsdException w:name="Light List Accent 3" w:uiPriority="61"/>
-    <w:lsdException w:name="Light Grid Accent 3" w:uiPriority="62"/>
-    <w:lsdException w:name="Medium Shading 1 Accent 3" w:uiPriority="63"/>
-    <w:lsdException w:name="Medium Shading 2 Accent 3" w:uiPriority="64"/>
-    <w:lsdException w:name="Medium List 1 Accent 3" w:uiPriority="65"/>
-    <w:lsdException w:name="Medium List 2 Accent 3" w:uiPriority="66"/>
-    <w:lsdException w:name="Medium Grid 1 Accent 3" w:uiPriority="67"/>
-    <w:lsdException w:name="Medium Grid 2 Accent 3" w:uiPriority="68"/>
-    <w:lsdException w:name="Medium Grid 3 Accent 3" w:uiPriority="69"/>
-    <w:lsdException w:name="Dark List Accent 3" w:uiPriority="70"/>
-    <w:lsdException w:name="Colorful Shading Accent 3" w:uiPriority="71"/>
-    <w:lsdException w:name="Colorful List Accent 3" w:uiPriority="72"/>
-    <w:lsdException w:name="Colorful Grid Accent 3" w:uiPriority="73"/>
-    <w:lsdException w:name="Light Shading Accent 4" w:uiPriority="60"/>
-    <w:lsdException w:name="Light List Accent 4" w:uiPriority="61"/>
-    <w:lsdException w:name="Light Grid Accent 4" w:uiPriority="62"/>
-    <w:lsdException w:name="Medium Shading 1 Accent 4" w:uiPriority="63"/>
-    <w:lsdException w:name="Medium Shading 2 Accent 4" w:uiPriority="64"/>
-    <w:lsdException w:name="Medium List 1 Accent 4" w:uiPriority="65"/>
-    <w:lsdException w:name="Medium List 2 Accent 4" w:uiPriority="66"/>
-    <w:lsdException w:name="Medium Grid 1 Accent 4" w:uiPriority="67"/>
-    <w:lsdException w:name="Medium Grid 2 Accent 4" w:uiPriority="68"/>
-    <w:lsdException w:name="Medium Grid 3 Accent 4" w:uiPriority="69"/>
-    <w:lsdException w:name="Dark List Accent 4" w:uiPriority="70"/>
-    <w:lsdException w:name="Colorful Shading Accent 4" w:uiPriority="71"/>
-    <w:lsdException w:name="Colorful List Accent 4" w:uiPriority="72"/>
-    <w:lsdException w:name="Colorful Grid Accent 4" w:uiPriority="73"/>
-    <w:lsdException w:name="Light Shading Accent 5" w:uiPriority="60"/>
-    <w:lsdException w:name="Light List Accent 5" w:uiPriority="61"/>
-    <w:lsdException w:name="Light Grid Accent 5" w:uiPriority="62"/>
-    <w:lsdException w:name="Medium Shading 1 Accent 5" w:uiPriority="63"/>
-    <w:lsdException w:name="Medium Shading 2 Accent 5" w:uiPriority="64"/>
-    <w:lsdException w:name="Medium List 1 Accent 5" w:uiPriority="65"/>
-    <w:lsdException w:name="Medium List 2 Accent 5" w:uiPriority="66"/>
-    <w:lsdException w:name="Medium Grid 1 Accent 5" w:uiPriority="67"/>
-    <w:lsdException w:name="Medium Grid 2 Accent 5" w:uiPriority="68"/>
-    <w:lsdException w:name="Medium Grid 3 Accent 5" w:uiPriority="69"/>
-    <w:lsdException w:name="Dark List Accent 5" w:uiPriority="70"/>
-    <w:lsdException w:name="Colorful Shading Accent 5" w:uiPriority="71"/>
-    <w:lsdException w:name="Colorful List Accent 5" w:uiPriority="72"/>
-    <w:lsdException w:name="Colorful Grid Accent 5" w:uiPriority="73"/>
-    <w:lsdException w:name="Light Shading Accent 6" w:uiPriority="60"/>
-    <w:lsdException w:name="Light List Accent 6" w:uiPriority="61"/>
-    <w:lsdException w:name="Light Grid Accent 6" w:uiPriority="62"/>
-    <w:lsdException w:name="Medium Shading 1 Accent 6" w:uiPriority="63"/>
-    <w:lsdException w:name="Medium Shading 2 Accent 6" w:uiPriority="64"/>
-    <w:lsdException w:name="Medium List 1 Accent 6" w:uiPriority="65"/>
-    <w:lsdException w:name="Medium List 2 Accent 6" w:uiPriority="66"/>
-    <w:lsdException w:name="Medium Grid 1 Accent 6" w:uiPriority="67"/>
-    <w:lsdException w:name="Medium Grid 2 Accent 6" w:uiPriority="68"/>
-    <w:lsdException w:name="Medium Grid 3 Accent 6" w:uiPriority="69"/>
-    <w:lsdException w:name="Dark List Accent 6" w:uiPriority="70"/>
-    <w:lsdException w:name="Colorful Shading Accent 6" w:uiPriority="71"/>
-    <w:lsdException w:name="Colorful List Accent 6" w:uiPriority="72"/>
-    <w:lsdException w:name="Colorful Grid Accent 6" w:uiPriority="73"/>
-    <w:lsdException w:name="Subtle Emphasis" w:uiPriority="19" w:qFormat="1"/>
-    <w:lsdException w:name="Intense Emphasis" w:uiPriority="21" w:qFormat="1"/>
-    <w:lsdException w:name="Subtle Reference" w:uiPriority="31" w:qFormat="1"/>
-    <w:lsdException w:name="Intense Reference" w:uiPriority="32" w:qFormat="1"/>
-    <w:lsdException w:name="Book Title" w:uiPriority="33" w:qFormat="1"/>
-    <w:lsdException w:name="Bibliography" w:semiHidden="1" w:uiPriority="37" w:unhideWhenUsed="1"/>
-    <w:lsdException w:name="TOC Heading" w:semiHidden="1" w:uiPriority="39" w:unhideWhenUsed="1" w:qFormat="1"/>
-    <w:lsdException w:name="Plain Table 1" w:uiPriority="41"/>
-    <w:lsdException w:name="Plain Table 2" w:uiPriority="42"/>
-    <w:lsdException w:name="Plain Table 3" w:uiPriority="43"/>
-    <w:lsdException w:name="Plain Table 4" w:uiPriority="44"/>
-    <w:lsdException w:name="Plain Table 5" w:uiPriority="45"/>
-    <w:lsdException w:name="Grid Table Light" w:uiPriority="40"/>
-    <w:lsdException w:name="Grid Table 1 Light" w:uiPriority="46"/>
-    <w:lsdException w:name="Grid Table 2" w:uiPriority="47"/>
-    <w:lsdException w:name="Grid Table 3" w:uiPriority="48"/>
-    <w:lsdException w:name="Grid Table 4" w:uiPriority="49"/>
-    <w:lsdException w:name="Grid Table 5 Dark" w:uiPriority="50"/>
-    <w:lsdException w:name="Grid Table 6 Colorful" w:uiPriority="51"/>
-    <w:lsdException w:name="Grid Table 7 Colorful" w:uiPriority="52"/>
-    <w:lsdException w:name="Grid Table 1 Light Accent 1" w:uiPriority="46"/>
-    <w:lsdException w:name="Grid Table 2 Accent 1" w:uiPriority="47"/>
-    <w:lsdException w:name="Grid Table 3 Accent 1" w:uiPriority="48"/>
-    <w:lsdException w:name="Grid Table 4 Accent 1" w:uiPriority="49"/>
-    <w:lsdException w:name="Grid Table 5 Dark Accent 1" w:uiPriority="50"/>
-    <w:lsdException w:name="Grid Table 6 Colorful Accent 1" w:uiPriority="51"/>
-    <w:lsdException w:name="Grid Table 7 Colorful Accent 1" w:uiPriority="52"/>
-    <w:lsdException w:name="Grid Table 1 Light Accent 2" w:uiPriority="46"/>
-    <w:lsdException w:name="Grid Table 2 Accent 2" w:uiPriority="47"/>
-    <w:lsdException w:name="Grid Table 3 Accent 2" w:uiPriority="48"/>
-    <w:lsdException w:name="Grid Table 4 Accent 2" w:uiPriority="49"/>
-    <w:lsdException w:name="Grid Table 5 Dark Accent 2" w:uiPriority="50"/>
-    <w:lsdException w:name="Grid Table 6 Colorful Accent 2" w:uiPriority="51"/>
-    <w:lsdException w:name="Grid Table 7 Colorful Accent 2" w:uiPriority="52"/>
-    <w:lsdException w:name="Grid Table 1 Light Accent 3" w:uiPriority="46"/>
-    <w:lsdException w:name="Grid Table 2 Accent 3" w:uiPriority="47"/>
-    <w:lsdException w:name="Grid Table 3 Accent 3" w:uiPriority="48"/>
-    <w:lsdException w:name="Grid Table 4 Accent 3" w:uiPriority="49"/>
-    <w:lsdException w:name="Grid Table 5 Dark Accent 3" w:uiPriority="50"/>
-    <w:lsdException w:name="Grid Table 6 Colorful Accent 3" w:uiPriority="51"/>
-    <w:lsdException w:name="Grid Table 7 Colorful Accent 3" w:uiPriority="52"/>
-    <w:lsdException w:name="Grid Table 1 Light Accent 4" w:uiPriority="46"/>
-    <w:lsdException w:name="Grid Table 2 Accent 4" w:uiPriority="47"/>
-    <w:lsdException w:name="Grid Table 3 Accent 4" w:uiPriority="48"/>
-    <w:lsdException w:name="Grid Table 4 Accent 4" w:uiPriority="49"/>
-    <w:lsdException w:name="Grid Table 5 Dark Accent 4" w:uiPriority="50"/>
-    <w:lsdException w:name="Grid Table 6 Colorful Accent 4" w:uiPriority="51"/>
-    <w:lsdException w:name="Grid Table 7 Colorful Accent 4" w:uiPriority="52"/>
-    <w:lsdException w:name="Grid Table 1 Light Accent 5" w:uiPriority="46"/>
-    <w:lsdException w:name="Grid Table 2 Accent 5" w:uiPriority="47"/>
-    <w:lsdException w:name="Grid Table 3 Accent 5" w:uiPriority="48"/>
-    <w:lsdException w:name="Grid Table 4 Accent 5" w:uiPriority="49"/>
-    <w:lsdException w:name="Grid Table 5 Dark Accent 5" w:uiPriority="50"/>
-    <w:lsdException w:name="Grid Table 6 Colorful Accent 5" w:uiPriority="51"/>
-    <w:lsdException w:name="Grid Table 7 Colorful Accent 5" w:uiPriority="52"/>
-    <w:lsdException w:name="Grid Table 1 Light Accent 6" w:uiPriority="46"/>
-    <w:lsdException w:name="Grid Table 2 Accent 6" w:uiPriority="47"/>
-    <w:lsdException w:name="Grid Table 3 Accent 6" w:uiPriority="48"/>
-    <w:lsdException w:name="Grid Table 4 Accent 6" w:uiPriority="49"/>
-    <w:lsdException w:name="Grid Table 5 Dark Accent 6" w:uiPriority="50"/>
-    <w:lsdException w:name="Grid Table 6 Colorful Accent 6" w:uiPriority="51"/>
-    <w:lsdException w:name="Grid Table 7 Colorful Accent 6" w:uiPriority="52"/>
-    <w:lsdException w:name="List Table 1 Light" w:uiPriority="46"/>
-    <w:lsdException w:name="List Table 2" w:uiPriority="47"/>
-    <w:lsdException w:name="List Table 3" w:uiPriority="48"/>
-    <w:lsdException w:name="List Table 4" w:uiPriority="49"/>
-    <w:lsdException w:name="List Table 5 Dark" w:uiPriority="50"/>
-    <w:lsdException w:name="List Table 6 Colorful" w:uiPriority="51"/>
-    <w:lsdException w:name="List Table 7 Colorful" w:uiPriority="52"/>
-    <w:lsdException w:name="List Table 1 Light Accent 1" w:uiPriority="46"/>
-    <w:lsdException w:name="List Table 2 Accent 1" w:uiPriority="47"/>
-    <w:lsdException w:name="List Table 3 Accent 1" w:uiPriority="48"/>
-    <w:lsdException w:name="List Table 4 Accent 1" w:uiPriority="49"/>
-    <w:lsdException w:name="List Table 5 Dark Accent 1" w:uiPriority="50"/>
-    <w:lsdException w:name="List Table 6 Colorful Accent 1" w:uiPriority="51"/>
-    <w:lsdException w:name="List Table 7 Colorful Accent 1" w:uiPriority="52"/>
-    <w:lsdException w:name="List Table 1 Light Accent 2" w:uiPriority="46"/>
-    <w:lsdException w:name="List Table 2 Accent 2" w:uiPriority="47"/>
-    <w:lsdException w:name="List Table 3 Accent 2" w:uiPriority="48"/>
-    <w:lsdException w:name="List Table 4 Accent 2" w:uiPriority="49"/>
-    <w:lsdException w:name="List Table 5 Dark Accent 2" w:uiPriority="50"/>
-    <w:lsdException w:name="List Table 6 Colorful Accent 2" w:uiPriority="51"/>
-    <w:lsdException w:name="List Table 7 Colorful Accent 2" w:uiPriority="52"/>
-    <w:lsdException w:name="List Table 1 Light Accent 3" w:uiPriority="46"/>
-    <w:lsdException w:name="List Table 2 Accent 3" w:uiPriority="47"/>
-    <w:lsdException w:name="List Table 3 Accent 3" w:uiPriority="48"/>
-    <w:lsdException w:name="List Table 4 Accent 3" w:uiPriority="49"/>
-    <w:lsdException w:name="List Table 5 Dark Accent 3" w:uiPriority="50"/>
-    <w:lsdException w:name="List Table 6 Colorful Accent 3" w:uiPriority="51"/>
-    <w:lsdException w:name="List Table 7 Colorful Accent 3" w:uiPriority="52"/>
-    <w:lsdException w:name="List Table 1 Light Accent 4" w:uiPriority="46"/>
-    <w:lsdException w:name="List Table 2 Accent 4" w:uiPriority="47"/>
-    <w:lsdException w:name="List Table 3 Accent 4" w:uiPriority="48"/>
-    <w:lsdException w:name="List Table 4 Accent 4" w:uiPriority="49"/>
-    <w:lsdException w:name="List Table 5 Dark Accent 4" w:uiPriority="50"/>
-    <w:lsdException w:name="List Table 6 Colorful Accent 4" w:uiPriority="51"/>
-    <w:lsdException w:name="List Table 7 Colorful Accent 4" w:uiPriority="52"/>
-    <w:lsdException w:name="List Table 1 Light Accent 5" w:uiPriority="46"/>
-    <w:lsdException w:name="List Table 2 Accent 5" w:uiPriority="47"/>
-    <w:lsdException w:name="List Table 3 Accent 5" w:uiPriority="48"/>
-    <w:lsdException w:name="List Table 4 Accent 5" w:uiPriority="49"/>
-    <w:lsdException w:name="List Table 5 Dark Accent 5" w:uiPriority="50"/>
-    <w:lsdException w:name="List Table 6 Colorful Accent 5" w:uiPriority="51"/>
-    <w:lsdException w:name="List Table 7 Colorful Accent 5" w:uiPriority="52"/>
-    <w:lsdException w:name="List Table 1 Light Accent 6" w:uiPriority="46"/>
-    <w:lsdException w:name="List Table 2 Accent 6" w:uiPriority="47"/>
-    <w:lsdException w:name="List Table 3 Accent 6" w:uiPriority="48"/>
-    <w:lsdException w:name="List Table 4 Accent 6" w:uiPriority="49"/>
-    <w:lsdException w:name="List Table 5 Dark Accent 6" w:uiPriority="50"/>
-    <w:lsdException w:name="List Table 6 Colorful Accent 6" w:uiPriority="51"/>
-    <w:lsdException w:name="List Table 7 Colorful Accent 6" w:uiPriority="52"/>
+  <w:latentStyles w:defLockedState="0" w:defUIPriority="99" w:defSemiHidden="1" w:defUnhideWhenUsed="1" w:defQFormat="0" w:count="267">
+    <w:lsdException w:name="Normal" w:semiHidden="0" w:uiPriority="0" w:unhideWhenUsed="0" w:qFormat="1"/>
+    <w:lsdException w:name="heading 1" w:semiHidden="0" w:uiPriority="0" w:unhideWhenUsed="0" w:qFormat="1"/>
+    <w:lsdException w:name="heading 2" w:uiPriority="0" w:qFormat="1"/>
+    <w:lsdException w:name="heading 3" w:uiPriority="0" w:qFormat="1"/>
+    <w:lsdException w:name="heading 4" w:uiPriority="0" w:qFormat="1"/>
+    <w:lsdException w:name="heading 5" w:uiPriority="0" w:qFormat="1"/>
+    <w:lsdException w:name="heading 6" w:uiPriority="0" w:qFormat="1"/>
+    <w:lsdException w:name="heading 7" w:uiPriority="0" w:qFormat="1"/>
+    <w:lsdException w:name="heading 8" w:uiPriority="0" w:qFormat="1"/>
+    <w:lsdException w:name="heading 9" w:uiPriority="0" w:qFormat="1"/>
+    <w:lsdException w:name="toc 1" w:uiPriority="39"/>
+    <w:lsdException w:name="toc 2" w:uiPriority="39"/>
+    <w:lsdException w:name="toc 3" w:uiPriority="39"/>
+    <w:lsdException w:name="toc 4" w:uiPriority="39"/>
+    <w:lsdException w:name="toc 5" w:uiPriority="39"/>
+    <w:lsdException w:name="toc 6" w:uiPriority="39"/>
+    <w:lsdException w:name="toc 7" w:uiPriority="39"/>
+    <w:lsdException w:name="toc 8" w:uiPriority="39"/>
+    <w:lsdException w:name="toc 9" w:uiPriority="39"/>
+    <w:lsdException w:name="annotation text" w:uiPriority="0"/>
+    <w:lsdException w:name="header" w:uiPriority="0"/>
+    <w:lsdException w:name="caption" w:uiPriority="35" w:qFormat="1"/>
+    <w:lsdException w:name="annotation reference" w:uiPriority="0"/>
+    <w:lsdException w:name="page number" w:uiPriority="0"/>
+    <w:lsdException w:name="Title" w:semiHidden="0" w:uiPriority="10" w:unhideWhenUsed="0" w:qFormat="1"/>
+    <w:lsdException w:name="Default Paragraph Font" w:uiPriority="1"/>
+    <w:lsdException w:name="Body Text" w:uiPriority="0"/>
+    <w:lsdException w:name="Subtitle" w:semiHidden="0" w:uiPriority="11" w:unhideWhenUsed="0" w:qFormat="1"/>
+    <w:lsdException w:name="Body Text 2" w:uiPriority="0"/>
+    <w:lsdException w:name="Hyperlink" w:uiPriority="0"/>
+    <w:lsdException w:name="Strong" w:semiHidden="0" w:uiPriority="22" w:unhideWhenUsed="0" w:qFormat="1"/>
+    <w:lsdException w:name="Emphasis" w:semiHidden="0" w:uiPriority="20" w:unhideWhenUsed="0" w:qFormat="1"/>
+    <w:lsdException w:name="Normal (Web)" w:uiPriority="0"/>
+    <w:lsdException w:name="HTML Preformatted" w:uiPriority="0"/>
+    <w:lsdException w:name="Table Grid" w:semiHidden="0" w:uiPriority="59" w:unhideWhenUsed="0"/>
+    <w:lsdException w:name="Placeholder Text" w:unhideWhenUsed="0"/>
+    <w:lsdException w:name="No Spacing" w:semiHidden="0" w:uiPriority="1" w:unhideWhenUsed="0" w:qFormat="1"/>
+    <w:lsdException w:name="Light Shading" w:semiHidden="0" w:uiPriority="60" w:unhideWhenUsed="0"/>
+    <w:lsdException w:name="Light List" w:semiHidden="0" w:uiPriority="61" w:unhideWhenUsed="0"/>
+    <w:lsdException w:name="Light Grid" w:semiHidden="0" w:uiPriority="62" w:unhideWhenUsed="0"/>
+    <w:lsdException w:name="Medium Shading 1" w:semiHidden="0" w:uiPriority="63" w:unhideWhenUsed="0"/>
+    <w:lsdException w:name="Medium Shading 2" w:semiHidden="0" w:uiPriority="64" w:unhideWhenUsed="0"/>
+    <w:lsdException w:name="Medium List 1" w:semiHidden="0" w:uiPriority="65" w:unhideWhenUsed="0"/>
+    <w:lsdException w:name="Medium List 2" w:semiHidden="0" w:uiPriority="66" w:unhideWhenUsed="0"/>
+    <w:lsdException w:name="Medium Grid 1" w:semiHidden="0" w:uiPriority="67" w:unhideWhenUsed="0"/>
+    <w:lsdException w:name="Medium Grid 2" w:semiHidden="0" w:uiPriority="68" w:unhideWhenUsed="0"/>
+    <w:lsdException w:name="Medium Grid 3" w:semiHidden="0" w:uiPriority="69" w:unhideWhenUsed="0"/>
+    <w:lsdException w:name="Dark List" w:semiHidden="0" w:uiPriority="70" w:unhideWhenUsed="0"/>
+    <w:lsdException w:name="Colorful Shading" w:semiHidden="0" w:uiPriority="71" w:unhideWhenUsed="0"/>
+    <w:lsdException w:name="Colorful List" w:semiHidden="0" w:uiPriority="72" w:unhideWhenUsed="0"/>
+    <w:lsdException w:name="Colorful Grid" w:semiHidden="0" w:uiPriority="73" w:unhideWhenUsed="0"/>
+    <w:lsdException w:name="Light Shading Accent 1" w:semiHidden="0" w:uiPriority="60" w:unhideWhenUsed="0"/>
+    <w:lsdException w:name="Light List Accent 1" w:semiHidden="0" w:uiPriority="61" w:unhideWhenUsed="0"/>
+    <w:lsdException w:name="Light Grid Accent 1" w:semiHidden="0" w:uiPriority="62" w:unhideWhenUsed="0"/>
+    <w:lsdException w:name="Medium Shading 1 Accent 1" w:semiHidden="0" w:uiPriority="63" w:unhideWhenUsed="0"/>
+    <w:lsdException w:name="Medium Shading 2 Accent 1" w:semiHidden="0" w:uiPriority="64" w:unhideWhenUsed="0"/>
+    <w:lsdException w:name="Medium List 1 Accent 1" w:semiHidden="0" w:uiPriority="65" w:unhideWhenUsed="0"/>
+    <w:lsdException w:name="Revision" w:unhideWhenUsed="0"/>
+    <w:lsdException w:name="List Paragraph" w:semiHidden="0" w:uiPriority="34" w:unhideWhenUsed="0" w:qFormat="1"/>
+    <w:lsdException w:name="Quote" w:semiHidden="0" w:uiPriority="29" w:unhideWhenUsed="0" w:qFormat="1"/>
+    <w:lsdException w:name="Intense Quote" w:semiHidden="0" w:uiPriority="30" w:unhideWhenUsed="0" w:qFormat="1"/>
+    <w:lsdException w:name="Medium List 2 Accent 1" w:semiHidden="0" w:uiPriority="66" w:unhideWhenUsed="0"/>
+    <w:lsdException w:name="Medium Grid 1 Accent 1" w:semiHidden="0" w:uiPriority="67" w:unhideWhenUsed="0"/>
+    <w:lsdException w:name="Medium Grid 2 Accent 1" w:semiHidden="0" w:uiPriority="68" w:unhideWhenUsed="0"/>
+    <w:lsdException w:name="Medium Grid 3 Accent 1" w:semiHidden="0" w:uiPriority="69" w:unhideWhenUsed="0"/>
+    <w:lsdException w:name="Dark List Accent 1" w:semiHidden="0" w:uiPriority="70" w:unhideWhenUsed="0"/>
+    <w:lsdException w:name="Colorful Shading Accent 1" w:semiHidden="0" w:uiPriority="71" w:unhideWhenUsed="0"/>
+    <w:lsdException w:name="Colorful List Accent 1" w:semiHidden="0" w:uiPriority="72" w:unhideWhenUsed="0"/>
+    <w:lsdException w:name="Colorful Grid Accent 1" w:semiHidden="0" w:uiPriority="73" w:unhideWhenUsed="0"/>
+    <w:lsdException w:name="Light Shading Accent 2" w:semiHidden="0" w:uiPriority="60" w:unhideWhenUsed="0"/>
+    <w:lsdException w:name="Light List Accent 2" w:semiHidden="0" w:uiPriority="61" w:unhideWhenUsed="0"/>
+    <w:lsdException w:name="Light Grid Accent 2" w:semiHidden="0" w:uiPriority="62" w:unhideWhenUsed="0"/>
+    <w:lsdException w:name="Medium Shading 1 Accent 2" w:semiHidden="0" w:uiPriority="63" w:unhideWhenUsed="0"/>
+    <w:lsdException w:name="Medium Shading 2 Accent 2" w:semiHidden="0" w:uiPriority="64" w:unhideWhenUsed="0"/>
+    <w:lsdException w:name="Medium List 1 Accent 2" w:semiHidden="0" w:uiPriority="65" w:unhideWhenUsed="0"/>
+    <w:lsdException w:name="Medium List 2 Accent 2" w:semiHidden="0" w:uiPriority="66" w:unhideWhenUsed="0"/>
+    <w:lsdException w:name="Medium Grid 1 Accent 2" w:semiHidden="0" w:uiPriority="67" w:unhideWhenUsed="0"/>
+    <w:lsdException w:name="Medium Grid 2 Accent 2" w:semiHidden="0" w:uiPriority="68" w:unhideWhenUsed="0"/>
+    <w:lsdException w:name="Medium Grid 3 Accent 2" w:semiHidden="0" w:uiPriority="69" w:unhideWhenUsed="0"/>
+    <w:lsdException w:name="Dark List Accent 2" w:semiHidden="0" w:uiPriority="70" w:unhideWhenUsed="0"/>
+    <w:lsdException w:name="Colorful Shading Accent 2" w:semiHidden="0" w:uiPriority="71" w:unhideWhenUsed="0"/>
+    <w:lsdException w:name="Colorful List Accent 2" w:semiHidden="0" w:uiPriority="72" w:unhideWhenUsed="0"/>
+    <w:lsdException w:name="Colorful Grid Accent 2" w:semiHidden="0" w:uiPriority="73" w:unhideWhenUsed="0"/>
+    <w:lsdException w:name="Light Shading Accent 3" w:semiHidden="0" w:uiPriority="60" w:unhideWhenUsed="0"/>
+    <w:lsdException w:name="Light List Accent 3" w:semiHidden="0" w:uiPriority="61" w:unhideWhenUsed="0"/>
+    <w:lsdException w:name="Light Grid Accent 3" w:semiHidden="0" w:uiPriority="62" w:unhideWhenUsed="0"/>
+    <w:lsdException w:name="Medium Shading 1 Accent 3" w:semiHidden="0" w:uiPriority="63" w:unhideWhenUsed="0"/>
+    <w:lsdException w:name="Medium Shading 2 Accent 3" w:semiHidden="0" w:uiPriority="64" w:unhideWhenUsed="0"/>
+    <w:lsdException w:name="Medium List 1 Accent 3" w:semiHidden="0" w:uiPriority="65" w:unhideWhenUsed="0"/>
+    <w:lsdException w:name="Medium List 2 Accent 3" w:semiHidden="0" w:uiPriority="66" w:unhideWhenUsed="0"/>
+    <w:lsdException w:name="Medium Grid 1 Accent 3" w:semiHidden="0" w:uiPriority="67" w:unhideWhenUsed="0"/>
+    <w:lsdException w:name="Medium Grid 2 Accent 3" w:semiHidden="0" w:uiPriority="68" w:unhideWhenUsed="0"/>
+    <w:lsdException w:name="Medium Grid 3 Accent 3" w:semiHidden="0" w:uiPriority="69" w:unhideWhenUsed="0"/>
+    <w:lsdException w:name="Dark List Accent 3" w:semiHidden="0" w:uiPriority="70" w:unhideWhenUsed="0"/>
+    <w:lsdException w:name="Colorful Shading Accent 3" w:semiHidden="0" w:uiPriority="71" w:unhideWhenUsed="0"/>
+    <w:lsdException w:name="Colorful List Accent 3" w:semiHidden="0" w:uiPriority="72" w:unhideWhenUsed="0"/>
+    <w:lsdException w:name="Colorful Grid Accent 3" w:semiHidden="0" w:uiPriority="73" w:unhideWhenUsed="0"/>
+    <w:lsdException w:name="Light Shading Accent 4" w:semiHidden="0" w:uiPriority="60" w:unhideWhenUsed="0"/>
+    <w:lsdException w:name="Light List Accent 4" w:semiHidden="0" w:uiPriority="61" w:unhideWhenUsed="0"/>
+    <w:lsdException w:name="Light Grid Accent 4" w:semiHidden="0" w:uiPriority="62" w:unhideWhenUsed="0"/>
+    <w:lsdException w:name="Medium Shading 1 Accent 4" w:semiHidden="0" w:uiPriority="63" w:unhideWhenUsed="0"/>
+    <w:lsdException w:name="Medium Shading 2 Accent 4" w:semiHidden="0" w:uiPriority="64" w:unhideWhenUsed="0"/>
+    <w:lsdException w:name="Medium List 1 Accent 4" w:semiHidden="0" w:uiPriority="65" w:unhideWhenUsed="0"/>
+    <w:lsdException w:name="Medium List 2 Accent 4" w:semiHidden="0" w:uiPriority="66" w:unhideWhenUsed="0"/>
+    <w:lsdException w:name="Medium Grid 1 Accent 4" w:semiHidden="0" w:uiPriority="67" w:unhideWhenUsed="0"/>
+    <w:lsdException w:name="Medium Grid 2 Accent 4" w:semiHidden="0" w:uiPriority="68" w:unhideWhenUsed="0"/>
+    <w:lsdException w:name="Medium Grid 3 Accent 4" w:semiHidden="0" w:uiPriority="69" w:unhideWhenUsed="0"/>
+    <w:lsdException w:name="Dark List Accent 4" w:semiHidden="0" w:uiPriority="70" w:unhideWhenUsed="0"/>
+    <w:lsdException w:name="Colorful Shading Accent 4" w:semiHidden="0" w:uiPriority="71" w:unhideWhenUsed="0"/>
+    <w:lsdException w:name="Colorful List Accent 4" w:semiHidden="0" w:uiPriority="72" w:unhideWhenUsed="0"/>
+    <w:lsdException w:name="Colorful Grid Accent 4" w:semiHidden="0" w:uiPriority="73" w:unhideWhenUsed="0"/>
+    <w:lsdException w:name="Light Shading Accent 5" w:semiHidden="0" w:uiPriority="60" w:unhideWhenUsed="0"/>
+    <w:lsdException w:name="Light List Accent 5" w:semiHidden="0" w:uiPriority="61" w:unhideWhenUsed="0"/>
+    <w:lsdException w:name="Light Grid Accent 5" w:semiHidden="0" w:uiPriority="62" w:unhideWhenUsed="0"/>
+    <w:lsdException w:name="Medium Shading 1 Accent 5" w:semiHidden="0" w:uiPriority="63" w:unhideWhenUsed="0"/>
+    <w:lsdException w:name="Medium Shading 2 Accent 5" w:semiHidden="0" w:uiPriority="64" w:unhideWhenUsed="0"/>
+    <w:lsdException w:name="Medium List 1 Accent 5" w:semiHidden="0" w:uiPriority="65" w:unhideWhenUsed="0"/>
+    <w:lsdException w:name="Medium List 2 Accent 5" w:semiHidden="0" w:uiPriority="66" w:unhideWhenUsed="0"/>
+    <w:lsdException w:name="Medium Grid 1 Accent 5" w:semiHidden="0" w:uiPriority="67" w:unhideWhenUsed="0"/>
+    <w:lsdException w:name="Medium Grid 2 Accent 5" w:semiHidden="0" w:uiPriority="68" w:unhideWhenUsed="0"/>
+    <w:lsdException w:name="Medium Grid 3 Accent 5" w:semiHidden="0" w:uiPriority="69" w:unhideWhenUsed="0"/>
+    <w:lsdException w:name="Dark List Accent 5" w:semiHidden="0" w:uiPriority="70" w:unhideWhenUsed="0"/>
+    <w:lsdException w:name="Colorful Shading Accent 5" w:semiHidden="0" w:uiPriority="71" w:unhideWhenUsed="0"/>
+    <w:lsdException w:name="Colorful List Accent 5" w:semiHidden="0" w:uiPriority="72" w:unhideWhenUsed="0"/>
+    <w:lsdException w:name="Colorful Grid Accent 5" w:semiHidden="0" w:uiPriority="73" w:unhideWhenUsed="0"/>
+    <w:lsdException w:name="Light Shading Accent 6" w:semiHidden="0" w:uiPriority="60" w:unhideWhenUsed="0"/>
+    <w:lsdException w:name="Light List Accent 6" w:semiHidden="0" w:uiPriority="61" w:unhideWhenUsed="0"/>
+    <w:lsdException w:name="Light Grid Accent 6" w:semiHidden="0" w:uiPriority="62" w:unhideWhenUsed="0"/>
+    <w:lsdException w:name="Medium Shading 1 Accent 6" w:semiHidden="0" w:uiPriority="63" w:unhideWhenUsed="0"/>
+    <w:lsdException w:name="Medium Shading 2 Accent 6" w:semiHidden="0" w:uiPriority="64" w:unhideWhenUsed="0"/>
+    <w:lsdException w:name="Medium List 1 Accent 6" w:semiHidden="0" w:uiPriority="65" w:unhideWhenUsed="0"/>
+    <w:lsdException w:name="Medium List 2 Accent 6" w:semiHidden="0" w:uiPriority="66" w:unhideWhenUsed="0"/>
+    <w:lsdException w:name="Medium Grid 1 Accent 6" w:semiHidden="0" w:uiPriority="67" w:unhideWhenUsed="0"/>
+    <w:lsdException w:name="Medium Grid 2 Accent 6" w:semiHidden="0" w:uiPriority="68" w:unhideWhenUsed="0"/>
+    <w:lsdException w:name="Medium Grid 3 Accent 6" w:semiHidden="0" w:uiPriority="69" w:unhideWhenUsed="0"/>
+    <w:lsdException w:name="Dark List Accent 6" w:semiHidden="0" w:uiPriority="70" w:unhideWhenUsed="0"/>
+    <w:lsdException w:name="Colorful Shading Accent 6" w:semiHidden="0" w:uiPriority="71" w:unhideWhenUsed="0"/>
+    <w:lsdException w:name="Colorful List Accent 6" w:semiHidden="0" w:uiPriority="72" w:unhideWhenUsed="0"/>
+    <w:lsdException w:name="Colorful Grid Accent 6" w:semiHidden="0" w:uiPriority="73" w:unhideWhenUsed="0"/>
+    <w:lsdException w:name="Subtle Emphasis" w:semiHidden="0" w:uiPriority="19" w:unhideWhenUsed="0" w:qFormat="1"/>
+    <w:lsdException w:name="Intense Emphasis" w:semiHidden="0" w:uiPriority="21" w:unhideWhenUsed="0" w:qFormat="1"/>
+    <w:lsdException w:name="Subtle Reference" w:semiHidden="0" w:uiPriority="31" w:unhideWhenUsed="0" w:qFormat="1"/>
+    <w:lsdException w:name="Intense Reference" w:semiHidden="0" w:uiPriority="32" w:unhideWhenUsed="0" w:qFormat="1"/>
+    <w:lsdException w:name="Book Title" w:semiHidden="0" w:uiPriority="33" w:unhideWhenUsed="0" w:qFormat="1"/>
+    <w:lsdException w:name="Bibliography" w:uiPriority="37"/>
+    <w:lsdException w:name="TOC Heading" w:uiPriority="39" w:qFormat="1"/>
+  </w:latentStyles>
+  <w:style w:type="paragraph" w:default="1" w:styleId="Normal">
+    <w:name w:val="Normal"/>
+    <w:aliases w:val="01 - רגיל"/>
+    <w:qFormat/>
+    <w:rsid w:val="00C80094"/>
+    <w:pPr>
+      <w:bidi/>
+      <w:spacing w:after="120"/>
+    </w:pPr>
+  </w:style>
+  <w:style w:type="paragraph" w:styleId="Heading1">
+    <w:name w:val="heading 1"/>
+    <w:basedOn w:val="Normal"/>
+    <w:next w:val="Normal"/>
+    <w:link w:val="Heading1Char"/>
+    <w:qFormat/>
+    <w:rsid w:val="008A6109"/>
+    <w:pPr>
+      <w:bidi w:val="0"/>
+      <w:jc w:val="right"/>
+      <w:outlineLvl w:val="0"/>
+    </w:pPr>
+    <w:rPr>
+      <w:b/>
+      <w:bCs/>
+      <w:sz w:val="66"/>
+      <w:szCs w:val="66"/>
+    </w:rPr>
+  </w:style>
+  <w:style w:type="paragraph" w:styleId="Heading2">
+    <w:name w:val="heading 2"/>
+    <w:aliases w:val="02 - כותרת 2"/>
+    <w:basedOn w:val="Normal"/>
+    <w:next w:val="Normal"/>
+    <w:link w:val="Heading2Char"/>
+    <w:unhideWhenUsed/>
+    <w:qFormat/>
+    <w:rsid w:val="00C80094"/>
+    <w:pPr>
+      <w:keepNext/>
+      <w:keepLines/>
+      <w:spacing w:after="0"/>
+      <w:outlineLvl w:val="1"/>
+    </w:pPr>
+    <w:rPr>
+      <w:rFonts w:eastAsiaTheme="majorEastAsia" w:cs="Arial"/>
+      <w:b/>
+      <w:bCs/>
+      <w:color w:val="4F81BD" w:themeColor="accent1"/>
+      <w:sz w:val="36"/>
+      <w:szCs w:val="36"/>
+    </w:rPr>
+  </w:style>
+  <w:style w:type="paragraph" w:styleId="Heading3">
+    <w:name w:val="heading 3"/>
+    <w:aliases w:val="03 - כותרת 3"/>
+    <w:basedOn w:val="Normal"/>
+    <w:next w:val="Normal"/>
+    <w:link w:val="Heading3Char"/>
+    <w:unhideWhenUsed/>
+    <w:qFormat/>
+    <w:rsid w:val="00C80094"/>
+    <w:pPr>
+      <w:keepNext/>
+      <w:keepLines/>
+      <w:spacing w:before="120" w:after="0"/>
+      <w:outlineLvl w:val="2"/>
+    </w:pPr>
+    <w:rPr>
+      <w:rFonts w:eastAsiaTheme="majorEastAsia" w:cs="Arial"/>
+      <w:b/>
+      <w:bCs/>
+      <w:color w:val="365F91" w:themeColor="accent1" w:themeShade="BF"/>
+      <w:sz w:val="28"/>
+      <w:szCs w:val="28"/>
+    </w:rPr>
+  </w:style>
+  <w:style w:type="paragraph" w:styleId="Heading4">
+    <w:name w:val="heading 4"/>
+    <w:aliases w:val="04 - כותרת 4"/>
+    <w:basedOn w:val="Normal"/>
+    <w:next w:val="Normal"/>
+    <w:link w:val="Heading4Char"/>
+    <w:autoRedefine/>
+    <w:unhideWhenUsed/>
+    <w:qFormat/>
+    <w:rsid w:val="0024605D"/>
+    <w:pPr>
+      <w:keepNext/>
+      <w:keepLines/>
+      <w:spacing w:before="120" w:after="0"/>
+      <w:outlineLvl w:val="3"/>
+    </w:pPr>
+    <w:rPr>
+      <w:rFonts w:eastAsiaTheme="majorEastAsia"/>
+      <w:b/>
+      <w:bCs/>
+      <w:color w:val="365F91" w:themeColor="accent1" w:themeShade="BF"/>
+    </w:rPr>
+  </w:style>
+  <w:style w:type="paragraph" w:styleId="Heading5">
+    <w:name w:val="heading 5"/>
+    <w:aliases w:val="הערה"/>
+    <w:basedOn w:val="Normal"/>
+    <w:next w:val="Normal"/>
+    <w:link w:val="Heading5Char"/>
+    <w:qFormat/>
+    <w:rsid w:val="00C538F7"/>
+    <w:pPr>
+      <w:spacing w:after="0"/>
+      <w:outlineLvl w:val="4"/>
+    </w:pPr>
+    <w:rPr>
+      <w:u w:val="single"/>
+    </w:rPr>
+  </w:style>
+  <w:style w:type="paragraph" w:styleId="Heading6">
+    <w:name w:val="heading 6"/>
+    <w:basedOn w:val="Normal"/>
+    <w:next w:val="Normal"/>
+    <w:link w:val="Heading6Char"/>
+    <w:unhideWhenUsed/>
+    <w:qFormat/>
+    <w:rsid w:val="00990399"/>
+    <w:pPr>
+      <w:keepNext/>
+      <w:keepLines/>
+      <w:spacing w:before="200" w:after="0"/>
+      <w:outlineLvl w:val="5"/>
+    </w:pPr>
+    <w:rPr>
+      <w:rFonts w:asciiTheme="majorHAnsi" w:eastAsiaTheme="majorEastAsia" w:hAnsiTheme="majorHAnsi" w:cstheme="majorBidi"/>
+      <w:i/>
+      <w:iCs/>
+      <w:color w:val="243F60" w:themeColor="accent1" w:themeShade="7F"/>
+    </w:rPr>
+  </w:style>
+  <w:style w:type="paragraph" w:styleId="Heading7">
+    <w:name w:val="heading 7"/>
+    <w:basedOn w:val="Normal"/>
+    <w:next w:val="Normal"/>
+    <w:link w:val="Heading7Char"/>
+    <w:unhideWhenUsed/>
+    <w:qFormat/>
+    <w:rsid w:val="00990399"/>
+    <w:pPr>
+      <w:keepNext/>
+      <w:keepLines/>
+      <w:spacing w:before="200" w:after="0"/>
+      <w:outlineLvl w:val="6"/>
+    </w:pPr>
+    <w:rPr>
+      <w:rFonts w:asciiTheme="majorHAnsi" w:eastAsiaTheme="majorEastAsia" w:hAnsiTheme="majorHAnsi" w:cstheme="majorBidi"/>
+      <w:i/>
+      <w:iCs/>
+      <w:color w:val="404040" w:themeColor="text1" w:themeTint="BF"/>
+    </w:rPr>
+  </w:style>
+  <w:style w:type="paragraph" w:styleId="Heading8">
+    <w:name w:val="heading 8"/>
+    <w:basedOn w:val="Normal"/>
+    <w:next w:val="Normal"/>
+    <w:link w:val="Heading8Char"/>
+    <w:unhideWhenUsed/>
+    <w:qFormat/>
+    <w:rsid w:val="00990399"/>
+    <w:pPr>
+      <w:keepNext/>
+      <w:keepLines/>
+      <w:spacing w:before="200" w:after="0"/>
+      <w:outlineLvl w:val="7"/>
+    </w:pPr>
+    <w:rPr>
+      <w:rFonts w:asciiTheme="majorHAnsi" w:eastAsiaTheme="majorEastAsia" w:hAnsiTheme="majorHAnsi" w:cstheme="majorBidi"/>
+      <w:color w:val="404040" w:themeColor="text1" w:themeTint="BF"/>
+      <w:sz w:val="20"/>
+      <w:szCs w:val="20"/>
+    </w:rPr>
+  </w:style>
+  <w:style w:type="paragraph" w:styleId="Heading9">
+    <w:name w:val="heading 9"/>
+    <w:aliases w:val="דוגמא"/>
+    <w:basedOn w:val="Normal"/>
+    <w:next w:val="Normal"/>
+    <w:link w:val="Heading9Char"/>
+    <w:qFormat/>
+    <w:rsid w:val="00C538F7"/>
+    <w:pPr>
+      <w:spacing w:after="0"/>
+      <w:outlineLvl w:val="8"/>
+    </w:pPr>
+  </w:style>
+  <w:style w:type="character" w:default="1" w:styleId="DefaultParagraphFont">
+    <w:name w:val="Default Paragraph Font"/>
+    <w:uiPriority w:val="1"/>
+    <w:semiHidden/>
+    <w:unhideWhenUsed/>
+  </w:style>
+  <w:style w:type="table" w:default="1" w:styleId="TableNormal">
+    <w:name w:val="Normal Table"/>
+    <w:uiPriority w:val="99"/>
+    <w:semiHidden/>
+    <w:unhideWhenUsed/>
+    <w:tblPr>
+      <w:tblInd w:w="0" w:type="dxa"/>
+      <w:tblCellMar>
+        <w:top w:w="0" w:type="dxa"/>
+        <w:left w:w="108" w:type="dxa"/>
+        <w:bottom w:w="0" w:type="dxa"/>
+        <w:right w:w="108" w:type="dxa"/>
+      </w:tblCellMar>
+    </w:tblPr>
+  </w:style>
+  <w:style w:type="numbering" w:default="1" w:styleId="NoList">
+    <w:name w:val="No List"/>
+    <w:uiPriority w:val="99"/>
+    <w:semiHidden/>
+    <w:unhideWhenUsed/>
+  </w:style>
+  <w:style w:type="character" w:customStyle="1" w:styleId="Heading1Char">
+    <w:name w:val="Heading 1 Char"/>
+    <w:basedOn w:val="DefaultParagraphFont"/>
+    <w:link w:val="Heading1"/>
+    <w:rsid w:val="008A6109"/>
+    <w:rPr>
+      <w:b/>
+      <w:bCs/>
+      <w:sz w:val="66"/>
+      <w:szCs w:val="66"/>
+    </w:rPr>
+  </w:style>
+  <w:style w:type="character" w:customStyle="1" w:styleId="Heading2Char">
+    <w:name w:val="Heading 2 Char"/>
+    <w:aliases w:val="02 - כותרת 2 Char"/>
+    <w:basedOn w:val="DefaultParagraphFont"/>
+    <w:link w:val="Heading2"/>
+    <w:rsid w:val="00C80094"/>
+    <w:rPr>
+      <w:rFonts w:eastAsiaTheme="majorEastAsia" w:cs="Arial"/>
+      <w:b/>
+      <w:bCs/>
+      <w:color w:val="4F81BD" w:themeColor="accent1"/>
+      <w:sz w:val="36"/>
+      <w:szCs w:val="36"/>
+    </w:rPr>
+  </w:style>
+  <w:style w:type="character" w:customStyle="1" w:styleId="Heading3Char">
+    <w:name w:val="Heading 3 Char"/>
+    <w:aliases w:val="03 - כותרת 3 Char"/>
+    <w:basedOn w:val="DefaultParagraphFont"/>
+    <w:link w:val="Heading3"/>
+    <w:rsid w:val="00C80094"/>
+    <w:rPr>
+      <w:rFonts w:eastAsiaTheme="majorEastAsia" w:cs="Arial"/>
+      <w:b/>
+      <w:bCs/>
+      <w:color w:val="365F91" w:themeColor="accent1" w:themeShade="BF"/>
+      <w:sz w:val="28"/>
+      <w:szCs w:val="28"/>
+    </w:rPr>
+  </w:style>
+  <w:style w:type="character" w:customStyle="1" w:styleId="Heading4Char">
+    <w:name w:val="Heading 4 Char"/>
+    <w:aliases w:val="04 - כותרת 4 Char"/>
+    <w:basedOn w:val="DefaultParagraphFont"/>
+    <w:link w:val="Heading4"/>
+    <w:rsid w:val="0024605D"/>
+    <w:rPr>
+      <w:rFonts w:eastAsiaTheme="majorEastAsia"/>
+      <w:b/>
+      <w:bCs/>
+      <w:color w:val="365F91" w:themeColor="accent1" w:themeShade="BF"/>
+    </w:rPr>
+  </w:style>
+  <w:style w:type="character" w:customStyle="1" w:styleId="Heading5Char">
+    <w:name w:val="Heading 5 Char"/>
+    <w:aliases w:val="הערה Char"/>
+    <w:basedOn w:val="DefaultParagraphFont"/>
+    <w:link w:val="Heading5"/>
+    <w:rsid w:val="00C538F7"/>
+    <w:rPr>
+      <w:u w:val="single"/>
+    </w:rPr>
+  </w:style>
+  <w:style w:type="character" w:customStyle="1" w:styleId="Heading6Char">
+    <w:name w:val="Heading 6 Char"/>
+    <w:basedOn w:val="DefaultParagraphFont"/>
+    <w:link w:val="Heading6"/>
+    <w:uiPriority w:val="9"/>
+    <w:semiHidden/>
+    <w:rsid w:val="00990399"/>
+    <w:rPr>
+      <w:rFonts w:asciiTheme="majorHAnsi" w:eastAsiaTheme="majorEastAsia" w:hAnsiTheme="majorHAnsi" w:cstheme="majorBidi"/>
+      <w:i/>
+      <w:iCs/>
+      <w:color w:val="243F60" w:themeColor="accent1" w:themeShade="7F"/>
+    </w:rPr>
+  </w:style>
+  <w:style w:type="character" w:customStyle="1" w:styleId="Heading7Char">
+    <w:name w:val="Heading 7 Char"/>
+    <w:basedOn w:val="DefaultParagraphFont"/>
+    <w:link w:val="Heading7"/>
+    <w:uiPriority w:val="9"/>
+    <w:semiHidden/>
+    <w:rsid w:val="00990399"/>
+    <w:rPr>
+      <w:rFonts w:asciiTheme="majorHAnsi" w:eastAsiaTheme="majorEastAsia" w:hAnsiTheme="majorHAnsi" w:cstheme="majorBidi"/>
+      <w:i/>
+      <w:iCs/>
+      <w:color w:val="404040" w:themeColor="text1" w:themeTint="BF"/>
+    </w:rPr>
+  </w:style>
+  <w:style w:type="character" w:customStyle="1" w:styleId="Heading8Char">
+    <w:name w:val="Heading 8 Char"/>
+    <w:basedOn w:val="DefaultParagraphFont"/>
+    <w:link w:val="Heading8"/>
+    <w:uiPriority w:val="9"/>
+    <w:semiHidden/>
+    <w:rsid w:val="00990399"/>
+    <w:rPr>
+      <w:rFonts w:asciiTheme="majorHAnsi" w:eastAsiaTheme="majorEastAsia" w:hAnsiTheme="majorHAnsi" w:cstheme="majorBidi"/>
+      <w:color w:val="404040" w:themeColor="text1" w:themeTint="BF"/>
+      <w:sz w:val="20"/>
+      <w:szCs w:val="20"/>
+    </w:rPr>
+  </w:style>
+  <w:style w:type="character" w:customStyle="1" w:styleId="Heading9Char">
+    <w:name w:val="Heading 9 Char"/>
+    <w:aliases w:val="דוגמא Char"/>
+    <w:basedOn w:val="DefaultParagraphFont"/>
+    <w:link w:val="Heading9"/>
+    <w:rsid w:val="00C538F7"/>
+  </w:style>
+  <w:style w:type="paragraph" w:styleId="Header">
+    <w:name w:val="header"/>
+    <w:basedOn w:val="Normal"/>
+    <w:link w:val="HeaderChar"/>
+    <w:unhideWhenUsed/>
+    <w:rsid w:val="00D171E7"/>
+    <w:pPr>
+      <w:tabs>
+        <w:tab w:val="center" w:pos="4153"/>
+        <w:tab w:val="right" w:pos="8306"/>
+      </w:tabs>
+      <w:spacing w:after="0" w:line="240" w:lineRule="auto"/>
+    </w:pPr>
+  </w:style>
+  <w:style w:type="character" w:customStyle="1" w:styleId="HeaderChar">
+    <w:name w:val="Header Char"/>
+    <w:basedOn w:val="DefaultParagraphFont"/>
+    <w:link w:val="Header"/>
+    <w:uiPriority w:val="99"/>
+    <w:semiHidden/>
+    <w:rsid w:val="00D171E7"/>
+  </w:style>
+  <w:style w:type="paragraph" w:styleId="Footer">
+    <w:name w:val="footer"/>
+    <w:basedOn w:val="Normal"/>
+    <w:link w:val="FooterChar"/>
+    <w:uiPriority w:val="99"/>
+    <w:unhideWhenUsed/>
+    <w:rsid w:val="00D171E7"/>
+    <w:pPr>
+      <w:tabs>
+        <w:tab w:val="center" w:pos="4153"/>
+        <w:tab w:val="right" w:pos="8306"/>
+      </w:tabs>
+      <w:spacing w:after="0" w:line="240" w:lineRule="auto"/>
+    </w:pPr>
+  </w:style>
+  <w:style w:type="character" w:customStyle="1" w:styleId="FooterChar">
+    <w:name w:val="Footer Char"/>
+    <w:basedOn w:val="DefaultParagraphFont"/>
+    <w:link w:val="Footer"/>
+    <w:uiPriority w:val="99"/>
+    <w:rsid w:val="00D171E7"/>
+  </w:style>
+  <w:style w:type="paragraph" w:styleId="BalloonText">
+    <w:name w:val="Balloon Text"/>
+    <w:basedOn w:val="Normal"/>
+    <w:link w:val="BalloonTextChar"/>
+    <w:uiPriority w:val="99"/>
+    <w:semiHidden/>
+    <w:unhideWhenUsed/>
+    <w:rsid w:val="00D171E7"/>
+    <w:pPr>
+      <w:spacing w:after="0" w:line="240" w:lineRule="auto"/>
+    </w:pPr>
+    <w:rPr>
+      <w:rFonts w:ascii="Tahoma" w:hAnsi="Tahoma" w:cs="Tahoma"/>
+      <w:sz w:val="16"/>
+      <w:szCs w:val="16"/>
+    </w:rPr>
+  </w:style>
+  <w:style w:type="character" w:customStyle="1" w:styleId="BalloonTextChar">
+    <w:name w:val="Balloon Text Char"/>
+    <w:basedOn w:val="DefaultParagraphFont"/>
+    <w:link w:val="BalloonText"/>
+    <w:uiPriority w:val="99"/>
+    <w:semiHidden/>
+    <w:rsid w:val="00D171E7"/>
+    <w:rPr>
+      <w:rFonts w:ascii="Tahoma" w:hAnsi="Tahoma" w:cs="Tahoma"/>
+      <w:sz w:val="16"/>
+      <w:szCs w:val="16"/>
+    </w:rPr>
+  </w:style>
+  <w:style w:type="character" w:styleId="Hyperlink">
+    <w:name w:val="Hyperlink"/>
+    <w:basedOn w:val="DefaultParagraphFont"/>
+    <w:rsid w:val="00310ED9"/>
+    <w:rPr>
+      <w:color w:val="0000FF"/>
+      <w:u w:val="single"/>
+    </w:rPr>
+  </w:style>
+  <w:style w:type="character" w:styleId="CommentReference">
+    <w:name w:val="annotation reference"/>
+    <w:basedOn w:val="DefaultParagraphFont"/>
+    <w:semiHidden/>
+    <w:rsid w:val="00310ED9"/>
+    <w:rPr>
+      <w:sz w:val="16"/>
+      <w:szCs w:val="16"/>
+    </w:rPr>
+  </w:style>
+  <w:style w:type="paragraph" w:styleId="CommentText">
+    <w:name w:val="annotation text"/>
+    <w:basedOn w:val="Normal"/>
+    <w:link w:val="CommentTextChar"/>
+    <w:semiHidden/>
+    <w:rsid w:val="00310ED9"/>
+    <w:pPr>
+      <w:spacing w:after="0" w:line="320" w:lineRule="exact"/>
+    </w:pPr>
+    <w:rPr>
+      <w:rFonts w:ascii="Arial" w:eastAsia="Times New Roman" w:hAnsi="Arial" w:cs="Arial"/>
+      <w:sz w:val="20"/>
+      <w:szCs w:val="20"/>
+      <w:lang w:eastAsia="he-IL"/>
+    </w:rPr>
+  </w:style>
+  <w:style w:type="character" w:customStyle="1" w:styleId="CommentTextChar">
+    <w:name w:val="Comment Text Char"/>
+    <w:basedOn w:val="DefaultParagraphFont"/>
+    <w:link w:val="CommentText"/>
+    <w:semiHidden/>
+    <w:rsid w:val="00310ED9"/>
+    <w:rPr>
+      <w:rFonts w:ascii="Arial" w:eastAsia="Times New Roman" w:hAnsi="Arial" w:cs="Arial"/>
+      <w:sz w:val="20"/>
+      <w:szCs w:val="20"/>
+      <w:lang w:eastAsia="he-IL"/>
+    </w:rPr>
+  </w:style>
+  <w:style w:type="paragraph" w:styleId="Caption">
+    <w:name w:val="caption"/>
+    <w:basedOn w:val="Normal"/>
+    <w:next w:val="Normal"/>
+    <w:uiPriority w:val="35"/>
+    <w:unhideWhenUsed/>
+    <w:qFormat/>
+    <w:rsid w:val="00160D38"/>
+    <w:pPr>
+      <w:spacing w:line="240" w:lineRule="auto"/>
+    </w:pPr>
+    <w:rPr>
+      <w:b/>
+      <w:bCs/>
+      <w:color w:val="4F81BD" w:themeColor="accent1"/>
+      <w:sz w:val="18"/>
+      <w:szCs w:val="18"/>
+    </w:rPr>
+  </w:style>
+  <w:style w:type="paragraph" w:styleId="NoSpacing">
+    <w:name w:val="No Spacing"/>
+    <w:link w:val="NoSpacingChar"/>
+    <w:uiPriority w:val="1"/>
+    <w:qFormat/>
+    <w:rsid w:val="00393BDD"/>
+    <w:pPr>
+      <w:bidi/>
+      <w:spacing w:after="0" w:line="240" w:lineRule="auto"/>
+    </w:pPr>
+    <w:rPr>
+      <w:rFonts w:eastAsiaTheme="minorEastAsia"/>
+    </w:rPr>
+  </w:style>
+  <w:style w:type="character" w:customStyle="1" w:styleId="NoSpacingChar">
+    <w:name w:val="No Spacing Char"/>
+    <w:basedOn w:val="DefaultParagraphFont"/>
+    <w:link w:val="NoSpacing"/>
+    <w:uiPriority w:val="1"/>
+    <w:rsid w:val="00393BDD"/>
+    <w:rPr>
+      <w:rFonts w:eastAsiaTheme="minorEastAsia"/>
+    </w:rPr>
+  </w:style>
+  <w:style w:type="paragraph" w:styleId="ListParagraph">
+    <w:name w:val="List Paragraph"/>
+    <w:basedOn w:val="Normal"/>
+    <w:uiPriority w:val="34"/>
+    <w:qFormat/>
+    <w:rsid w:val="002E15D1"/>
+    <w:pPr>
+      <w:ind w:left="720"/>
+      <w:contextualSpacing/>
+    </w:pPr>
+  </w:style>
+  <w:style w:type="character" w:styleId="PageNumber">
+    <w:name w:val="page number"/>
+    <w:basedOn w:val="DefaultParagraphFont"/>
+    <w:rsid w:val="008A6109"/>
+  </w:style>
+  <w:style w:type="paragraph" w:customStyle="1" w:styleId="Code">
+    <w:name w:val="Code"/>
+    <w:basedOn w:val="Normal"/>
+    <w:rsid w:val="008A6109"/>
+    <w:pPr>
+      <w:pBdr>
+        <w:top w:val="single" w:sz="4" w:space="1" w:color="auto"/>
+        <w:left w:val="single" w:sz="4" w:space="4" w:color="auto"/>
+        <w:bottom w:val="single" w:sz="4" w:space="1" w:color="auto"/>
+        <w:right w:val="single" w:sz="4" w:space="4" w:color="auto"/>
+      </w:pBdr>
+      <w:tabs>
+        <w:tab w:val="num" w:pos="792"/>
+        <w:tab w:val="left" w:pos="1134"/>
+        <w:tab w:val="left" w:pos="1418"/>
+        <w:tab w:val="left" w:pos="1701"/>
+        <w:tab w:val="left" w:pos="1985"/>
+        <w:tab w:val="left" w:pos="2268"/>
+      </w:tabs>
+      <w:bidi w:val="0"/>
+      <w:spacing w:after="0" w:line="240" w:lineRule="exact"/>
+      <w:ind w:left="792" w:right="792" w:hanging="432"/>
+    </w:pPr>
+    <w:rPr>
+      <w:rFonts w:ascii="Courier New" w:eastAsia="Times New Roman" w:hAnsi="Courier New" w:cs="Courier New"/>
+      <w:sz w:val="20"/>
+      <w:szCs w:val="20"/>
+    </w:rPr>
+  </w:style>
+  <w:style w:type="paragraph" w:styleId="TOC1">
+    <w:name w:val="toc 1"/>
+    <w:basedOn w:val="Normal"/>
+    <w:next w:val="Normal"/>
+    <w:autoRedefine/>
+    <w:uiPriority w:val="39"/>
+    <w:rsid w:val="00D317AA"/>
+    <w:pPr>
+      <w:tabs>
+        <w:tab w:val="right" w:leader="dot" w:pos="8296"/>
+      </w:tabs>
+      <w:spacing w:after="0" w:line="320" w:lineRule="exact"/>
+    </w:pPr>
+    <w:rPr>
+      <w:rFonts w:eastAsia="Times New Roman" w:cs="Arial"/>
+      <w:b/>
+      <w:bCs/>
+      <w:sz w:val="28"/>
+      <w:szCs w:val="28"/>
+      <w:lang w:eastAsia="he-IL"/>
+    </w:rPr>
+  </w:style>
+  <w:style w:type="paragraph" w:styleId="TOC2">
+    <w:name w:val="toc 2"/>
+    <w:basedOn w:val="Normal"/>
+    <w:next w:val="Normal"/>
+    <w:autoRedefine/>
+    <w:uiPriority w:val="39"/>
+    <w:rsid w:val="00174A92"/>
+    <w:pPr>
+      <w:spacing w:after="0" w:line="320" w:lineRule="exact"/>
+      <w:ind w:left="240"/>
+    </w:pPr>
+    <w:rPr>
+      <w:rFonts w:eastAsia="Times New Roman" w:cs="Arial"/>
+      <w:sz w:val="24"/>
+      <w:szCs w:val="24"/>
+      <w:lang w:eastAsia="he-IL"/>
+    </w:rPr>
+  </w:style>
+  <w:style w:type="paragraph" w:styleId="TOC3">
+    <w:name w:val="toc 3"/>
+    <w:basedOn w:val="Normal"/>
+    <w:next w:val="Normal"/>
+    <w:autoRedefine/>
+    <w:uiPriority w:val="39"/>
+    <w:rsid w:val="00174A92"/>
+    <w:pPr>
+      <w:spacing w:after="0" w:line="320" w:lineRule="exact"/>
+      <w:ind w:left="480"/>
+    </w:pPr>
+    <w:rPr>
+      <w:rFonts w:eastAsia="Times New Roman" w:cs="Arial"/>
+      <w:sz w:val="20"/>
+      <w:szCs w:val="20"/>
+      <w:lang w:eastAsia="he-IL"/>
+    </w:rPr>
+  </w:style>
+  <w:style w:type="paragraph" w:styleId="BodyText">
+    <w:name w:val="Body Text"/>
+    <w:basedOn w:val="Normal"/>
+    <w:link w:val="BodyTextChar"/>
+    <w:rsid w:val="008A6109"/>
+    <w:pPr>
+      <w:bidi w:val="0"/>
+      <w:spacing w:after="0" w:line="320" w:lineRule="exact"/>
+    </w:pPr>
+    <w:rPr>
+      <w:rFonts w:ascii="Courier New" w:eastAsia="Times New Roman" w:hAnsi="Courier New" w:cs="Courier New"/>
+      <w:sz w:val="20"/>
+      <w:szCs w:val="20"/>
+    </w:rPr>
+  </w:style>
+  <w:style w:type="character" w:customStyle="1" w:styleId="BodyTextChar">
+    <w:name w:val="Body Text Char"/>
+    <w:basedOn w:val="DefaultParagraphFont"/>
+    <w:link w:val="BodyText"/>
+    <w:rsid w:val="008A6109"/>
+    <w:rPr>
+      <w:rFonts w:ascii="Courier New" w:eastAsia="Times New Roman" w:hAnsi="Courier New" w:cs="Courier New"/>
+      <w:sz w:val="20"/>
+      <w:szCs w:val="20"/>
+    </w:rPr>
+  </w:style>
+  <w:style w:type="paragraph" w:styleId="BodyText2">
+    <w:name w:val="Body Text 2"/>
+    <w:basedOn w:val="Normal"/>
+    <w:link w:val="BodyText2Char"/>
+    <w:rsid w:val="008A6109"/>
+    <w:pPr>
+      <w:bidi w:val="0"/>
+      <w:spacing w:after="0" w:line="320" w:lineRule="exact"/>
+    </w:pPr>
+    <w:rPr>
+      <w:rFonts w:ascii="Courier New" w:eastAsia="Times New Roman" w:hAnsi="Courier New" w:cs="Courier New"/>
+    </w:rPr>
+  </w:style>
+  <w:style w:type="character" w:customStyle="1" w:styleId="BodyText2Char">
+    <w:name w:val="Body Text 2 Char"/>
+    <w:basedOn w:val="DefaultParagraphFont"/>
+    <w:link w:val="BodyText2"/>
+    <w:rsid w:val="008A6109"/>
+    <w:rPr>
+      <w:rFonts w:ascii="Courier New" w:eastAsia="Times New Roman" w:hAnsi="Courier New" w:cs="Courier New"/>
+    </w:rPr>
+  </w:style>
+  <w:style w:type="paragraph" w:styleId="TOC4">
+    <w:name w:val="toc 4"/>
+    <w:basedOn w:val="Normal"/>
+    <w:next w:val="Normal"/>
+    <w:autoRedefine/>
+    <w:uiPriority w:val="39"/>
+    <w:rsid w:val="008A6109"/>
+    <w:pPr>
+      <w:spacing w:after="0" w:line="320" w:lineRule="exact"/>
+      <w:ind w:left="720"/>
+    </w:pPr>
+    <w:rPr>
+      <w:rFonts w:ascii="Arial" w:eastAsia="Times New Roman" w:hAnsi="Arial" w:cs="Arial"/>
+      <w:sz w:val="24"/>
+      <w:szCs w:val="24"/>
+      <w:lang w:eastAsia="he-IL"/>
+    </w:rPr>
+  </w:style>
+  <w:style w:type="paragraph" w:styleId="TOC5">
+    <w:name w:val="toc 5"/>
+    <w:basedOn w:val="Normal"/>
+    <w:next w:val="Normal"/>
+    <w:autoRedefine/>
+    <w:uiPriority w:val="39"/>
+    <w:rsid w:val="008A6109"/>
+    <w:pPr>
+      <w:spacing w:after="0" w:line="320" w:lineRule="exact"/>
+      <w:ind w:left="960"/>
+    </w:pPr>
+    <w:rPr>
+      <w:rFonts w:ascii="Arial" w:eastAsia="Times New Roman" w:hAnsi="Arial" w:cs="Arial"/>
+      <w:sz w:val="24"/>
+      <w:szCs w:val="24"/>
+      <w:lang w:eastAsia="he-IL"/>
+    </w:rPr>
+  </w:style>
+  <w:style w:type="paragraph" w:styleId="NormalWeb">
+    <w:name w:val="Normal (Web)"/>
+    <w:basedOn w:val="Normal"/>
+    <w:rsid w:val="008A6109"/>
+    <w:pPr>
+      <w:bidi w:val="0"/>
+      <w:spacing w:before="100" w:beforeAutospacing="1" w:after="100" w:afterAutospacing="1" w:line="240" w:lineRule="auto"/>
+    </w:pPr>
+    <w:rPr>
+      <w:rFonts w:ascii="Times New Roman" w:eastAsia="Times New Roman" w:hAnsi="Times New Roman" w:cs="Times New Roman"/>
+      <w:sz w:val="24"/>
+      <w:szCs w:val="24"/>
+    </w:rPr>
+  </w:style>
+  <w:style w:type="paragraph" w:styleId="DocumentMap">
+    <w:name w:val="Document Map"/>
+    <w:basedOn w:val="Normal"/>
+    <w:link w:val="DocumentMapChar"/>
+    <w:uiPriority w:val="99"/>
+    <w:semiHidden/>
+    <w:unhideWhenUsed/>
+    <w:rsid w:val="00192FC8"/>
+    <w:pPr>
+      <w:spacing w:after="0" w:line="240" w:lineRule="auto"/>
+    </w:pPr>
+    <w:rPr>
+      <w:rFonts w:ascii="Tahoma" w:hAnsi="Tahoma" w:cs="Tahoma"/>
+      <w:sz w:val="16"/>
+      <w:szCs w:val="16"/>
+    </w:rPr>
+  </w:style>
+  <w:style w:type="character" w:customStyle="1" w:styleId="DocumentMapChar">
+    <w:name w:val="Document Map Char"/>
+    <w:basedOn w:val="DefaultParagraphFont"/>
+    <w:link w:val="DocumentMap"/>
+    <w:uiPriority w:val="99"/>
+    <w:semiHidden/>
+    <w:rsid w:val="00192FC8"/>
+    <w:rPr>
+      <w:rFonts w:ascii="Tahoma" w:hAnsi="Tahoma" w:cs="Tahoma"/>
+      <w:sz w:val="16"/>
+      <w:szCs w:val="16"/>
+    </w:rPr>
+  </w:style>
+  <w:style w:type="paragraph" w:styleId="TOC9">
+    <w:name w:val="toc 9"/>
+    <w:basedOn w:val="Normal"/>
+    <w:next w:val="Normal"/>
+    <w:autoRedefine/>
+    <w:uiPriority w:val="39"/>
+    <w:unhideWhenUsed/>
+    <w:rsid w:val="00990399"/>
+    <w:pPr>
+      <w:spacing w:after="100"/>
+      <w:ind w:left="1760"/>
+    </w:pPr>
+  </w:style>
+  <w:style w:type="paragraph" w:styleId="HTMLPreformatted">
+    <w:name w:val="HTML Preformatted"/>
+    <w:basedOn w:val="Normal"/>
+    <w:link w:val="HTMLPreformattedChar"/>
+    <w:unhideWhenUsed/>
+    <w:rsid w:val="000B2922"/>
+    <w:pPr>
+      <w:tabs>
+        <w:tab w:val="left" w:pos="916"/>
+        <w:tab w:val="left" w:pos="1832"/>
+        <w:tab w:val="left" w:pos="2748"/>
+        <w:tab w:val="left" w:pos="3664"/>
+        <w:tab w:val="left" w:pos="4580"/>
+        <w:tab w:val="left" w:pos="5496"/>
+        <w:tab w:val="left" w:pos="6412"/>
+        <w:tab w:val="left" w:pos="7328"/>
+        <w:tab w:val="left" w:pos="8244"/>
+        <w:tab w:val="left" w:pos="9160"/>
+        <w:tab w:val="left" w:pos="10076"/>
+        <w:tab w:val="left" w:pos="10992"/>
+        <w:tab w:val="left" w:pos="11908"/>
+        <w:tab w:val="left" w:pos="12824"/>
+        <w:tab w:val="left" w:pos="13740"/>
+        <w:tab w:val="left" w:pos="14656"/>
+      </w:tabs>
+      <w:bidi w:val="0"/>
+      <w:spacing w:after="0" w:line="240" w:lineRule="auto"/>
+    </w:pPr>
+    <w:rPr>
+      <w:rFonts w:ascii="Courier New" w:eastAsia="Times New Roman" w:hAnsi="Courier New" w:cs="Courier New"/>
+      <w:sz w:val="20"/>
+      <w:szCs w:val="20"/>
+    </w:rPr>
+  </w:style>
+  <w:style w:type="character" w:customStyle="1" w:styleId="HTMLPreformattedChar">
+    <w:name w:val="HTML Preformatted Char"/>
+    <w:basedOn w:val="DefaultParagraphFont"/>
+    <w:link w:val="HTMLPreformatted"/>
+    <w:uiPriority w:val="99"/>
+    <w:semiHidden/>
+    <w:rsid w:val="000B2922"/>
+    <w:rPr>
+      <w:rFonts w:ascii="Courier New" w:eastAsia="Times New Roman" w:hAnsi="Courier New" w:cs="Courier New"/>
+      <w:sz w:val="20"/>
+      <w:szCs w:val="20"/>
+    </w:rPr>
+  </w:style>
+  <w:style w:type="paragraph" w:styleId="TOC6">
+    <w:name w:val="toc 6"/>
+    <w:basedOn w:val="Normal"/>
+    <w:next w:val="Normal"/>
+    <w:autoRedefine/>
+    <w:uiPriority w:val="39"/>
+    <w:unhideWhenUsed/>
+    <w:rsid w:val="00174A92"/>
+    <w:pPr>
+      <w:spacing w:after="100"/>
+      <w:ind w:left="1100"/>
+    </w:pPr>
+    <w:rPr>
+      <w:rFonts w:eastAsiaTheme="minorEastAsia"/>
+    </w:rPr>
+  </w:style>
+  <w:style w:type="paragraph" w:styleId="TOC7">
+    <w:name w:val="toc 7"/>
+    <w:basedOn w:val="Normal"/>
+    <w:next w:val="Normal"/>
+    <w:autoRedefine/>
+    <w:uiPriority w:val="39"/>
+    <w:unhideWhenUsed/>
+    <w:rsid w:val="00174A92"/>
+    <w:pPr>
+      <w:spacing w:after="100"/>
+      <w:ind w:left="1320"/>
+    </w:pPr>
+    <w:rPr>
+      <w:rFonts w:eastAsiaTheme="minorEastAsia"/>
+    </w:rPr>
+  </w:style>
+  <w:style w:type="paragraph" w:styleId="TOC8">
+    <w:name w:val="toc 8"/>
+    <w:basedOn w:val="Normal"/>
+    <w:next w:val="Normal"/>
+    <w:autoRedefine/>
+    <w:uiPriority w:val="39"/>
+    <w:unhideWhenUsed/>
+    <w:rsid w:val="00174A92"/>
+    <w:pPr>
+      <w:spacing w:after="100"/>
+      <w:ind w:left="1540"/>
+    </w:pPr>
+    <w:rPr>
+      <w:rFonts w:eastAsiaTheme="minorEastAsia"/>
+    </w:rPr>
+  </w:style>
+  <w:style w:type="character" w:customStyle="1" w:styleId="toctoggle">
+    <w:name w:val="toctoggle"/>
+    <w:basedOn w:val="DefaultParagraphFont"/>
+    <w:rsid w:val="00C80094"/>
+  </w:style>
+  <w:style w:type="character" w:customStyle="1" w:styleId="tocnumber2">
+    <w:name w:val="tocnumber2"/>
+    <w:basedOn w:val="DefaultParagraphFont"/>
+    <w:rsid w:val="00C80094"/>
+  </w:style>
+  <w:style w:type="character" w:customStyle="1" w:styleId="toctext">
+    <w:name w:val="toctext"/>
+    <w:basedOn w:val="DefaultParagraphFont"/>
+    <w:rsid w:val="00C80094"/>
+  </w:style>
+  <w:style w:type="paragraph" w:customStyle="1" w:styleId="08-">
+    <w:name w:val="08 - אופציה למצגת"/>
+    <w:basedOn w:val="Normal"/>
+    <w:next w:val="Normal"/>
+    <w:autoRedefine/>
+    <w:qFormat/>
+    <w:rsid w:val="003D6884"/>
+    <w:rPr>
+      <w:i/>
+      <w:iCs/>
+      <w:color w:val="A6A6A6" w:themeColor="background1" w:themeShade="A6"/>
+    </w:rPr>
+  </w:style>
+  <w:style w:type="paragraph" w:customStyle="1" w:styleId="07-">
+    <w:name w:val="07 - טקסט לתמונה"/>
+    <w:basedOn w:val="Normal"/>
+    <w:next w:val="Normal"/>
+    <w:qFormat/>
+    <w:rsid w:val="003D5B01"/>
+    <w:pPr>
+      <w:ind w:left="964" w:hanging="851"/>
+    </w:pPr>
+    <w:rPr>
+      <w:i/>
+      <w:iCs/>
+      <w:sz w:val="16"/>
+      <w:szCs w:val="16"/>
+    </w:rPr>
+  </w:style>
+  <w:style w:type="character" w:styleId="FollowedHyperlink">
+    <w:name w:val="FollowedHyperlink"/>
+    <w:basedOn w:val="DefaultParagraphFont"/>
+    <w:uiPriority w:val="99"/>
+    <w:semiHidden/>
+    <w:unhideWhenUsed/>
+    <w:rsid w:val="00A82B2D"/>
+    <w:rPr>
+      <w:color w:val="800080" w:themeColor="followedHyperlink"/>
+      <w:u w:val="single"/>
+    </w:rPr>
+  </w:style>
+  <w:style w:type="paragraph" w:customStyle="1" w:styleId="06-">
+    <w:name w:val="06 - תמונה"/>
+    <w:basedOn w:val="Normal"/>
+    <w:next w:val="07-"/>
+    <w:link w:val="06-0"/>
+    <w:qFormat/>
+    <w:rsid w:val="00695A4F"/>
+    <w:pPr>
+      <w:spacing w:after="0"/>
+      <w:ind w:left="-199"/>
+    </w:pPr>
+    <w:rPr>
+      <w:noProof/>
+    </w:rPr>
+  </w:style>
+  <w:style w:type="paragraph" w:customStyle="1" w:styleId="05-">
+    <w:name w:val="05 - רגיל לפני תמונה"/>
+    <w:basedOn w:val="Normal"/>
+    <w:next w:val="06-"/>
+    <w:link w:val="05-0"/>
+    <w:qFormat/>
+    <w:rsid w:val="00695A4F"/>
+    <w:pPr>
+      <w:spacing w:after="0"/>
+    </w:pPr>
+  </w:style>
+  <w:style w:type="character" w:customStyle="1" w:styleId="06-0">
+    <w:name w:val="06 - תמונה תו"/>
+    <w:basedOn w:val="DefaultParagraphFont"/>
+    <w:link w:val="06-"/>
+    <w:rsid w:val="00695A4F"/>
+    <w:rPr>
+      <w:noProof/>
+    </w:rPr>
+  </w:style>
+  <w:style w:type="character" w:customStyle="1" w:styleId="05-0">
+    <w:name w:val="05 - רגיל לפני תמונה תו"/>
+    <w:basedOn w:val="DefaultParagraphFont"/>
+    <w:link w:val="05-"/>
+    <w:rsid w:val="00695A4F"/>
+  </w:style>
+  <w:style w:type="paragraph" w:styleId="CommentSubject">
+    <w:name w:val="annotation subject"/>
+    <w:basedOn w:val="CommentText"/>
+    <w:next w:val="CommentText"/>
+    <w:link w:val="CommentSubjectChar"/>
+    <w:uiPriority w:val="99"/>
+    <w:semiHidden/>
+    <w:unhideWhenUsed/>
+    <w:rsid w:val="001D7398"/>
+    <w:pPr>
+      <w:spacing w:after="120" w:line="240" w:lineRule="auto"/>
+    </w:pPr>
+    <w:rPr>
+      <w:rFonts w:asciiTheme="minorHAnsi" w:eastAsiaTheme="minorHAnsi" w:hAnsiTheme="minorHAnsi" w:cstheme="minorBidi"/>
+      <w:b/>
+      <w:bCs/>
+      <w:lang w:eastAsia="en-US"/>
+    </w:rPr>
+  </w:style>
+  <w:style w:type="character" w:customStyle="1" w:styleId="CommentSubjectChar">
+    <w:name w:val="Comment Subject Char"/>
+    <w:basedOn w:val="CommentTextChar"/>
+    <w:link w:val="CommentSubject"/>
+    <w:uiPriority w:val="99"/>
+    <w:semiHidden/>
+    <w:rsid w:val="001D7398"/>
+    <w:rPr>
+      <w:rFonts w:ascii="Arial" w:eastAsia="Times New Roman" w:hAnsi="Arial" w:cs="Arial"/>
+      <w:b/>
+      <w:bCs/>
+      <w:sz w:val="20"/>
+      <w:szCs w:val="20"/>
+      <w:lang w:eastAsia="he-IL"/>
+    </w:rPr>
+  </w:style>
+  <w:style w:type="table" w:styleId="TableGrid">
+    <w:name w:val="Table Grid"/>
+    <w:basedOn w:val="TableNormal"/>
+    <w:uiPriority w:val="59"/>
+    <w:rsid w:val="00DB250D"/>
+    <w:pPr>
+      <w:spacing w:after="0" w:line="240" w:lineRule="auto"/>
+    </w:pPr>
+    <w:tblPr>
+      <w:tblInd w:w="0" w:type="dxa"/>
+      <w:tblBorders>
+        <w:top w:val="single" w:sz="4" w:space="0" w:color="000000" w:themeColor="text1"/>
+        <w:left w:val="single" w:sz="4" w:space="0" w:color="000000" w:themeColor="text1"/>
+        <w:bottom w:val="single" w:sz="4" w:space="0" w:color="000000" w:themeColor="text1"/>
+        <w:right w:val="single" w:sz="4" w:space="0" w:color="000000" w:themeColor="text1"/>
+        <w:insideH w:val="single" w:sz="4" w:space="0" w:color="000000" w:themeColor="text1"/>
+        <w:insideV w:val="single" w:sz="4" w:space="0" w:color="000000" w:themeColor="text1"/>
+      </w:tblBorders>
+      <w:tblCellMar>
+        <w:top w:w="0" w:type="dxa"/>
+        <w:left w:w="108" w:type="dxa"/>
+        <w:bottom w:w="0" w:type="dxa"/>
+        <w:right w:w="108" w:type="dxa"/>
+      </w:tblCellMar>
+    </w:tblPr>
+  </w:style>
+</w:styles>
+</file>
+
+<file path=word/stylesWithEffects.xml><?xml version="1.0" encoding="utf-8"?>
+<w:styles xmlns:wpc="http://schemas.microsoft.com/office/word/2010/wordprocessingCanvas" xmlns:mc="http://schemas.openxmlformats.org/markup-compatibility/2006" xmlns:o="urn:schemas-microsoft-com:office:office" xmlns:r="http://schemas.openxmlformats.org/officeDocument/2006/relationships" xmlns:m="http://schemas.openxmlformats.org/officeDocument/2006/math" xmlns:v="urn:schemas-microsoft-com:vml" xmlns:wp14="http://schemas.microsoft.com/office/word/2010/wordprocessingDrawing" xmlns:wp="http://schemas.openxmlformats.org/drawingml/2006/wordprocessingDrawing" xmlns:w10="urn:schemas-microsoft-com:office:word" xmlns:w="http://schemas.openxmlformats.org/wordprocessingml/2006/main" xmlns:w14="http://schemas.microsoft.com/office/word/2010/wordml" xmlns:wpg="http://schemas.microsoft.com/office/word/2010/wordprocessingGroup" xmlns:wpi="http://schemas.microsoft.com/office/word/2010/wordprocessingInk" xmlns:wne="http://schemas.microsoft.com/office/word/2006/wordml" xmlns:wps="http://schemas.microsoft.com/office/word/2010/wordprocessingShape" mc:Ignorable="w14 wp14">
+  <w:docDefaults>
+    <w:rPrDefault>
+      <w:rPr>
+        <w:rFonts w:asciiTheme="minorHAnsi" w:eastAsiaTheme="minorHAnsi" w:hAnsiTheme="minorHAnsi" w:cstheme="minorBidi"/>
+        <w:sz w:val="22"/>
+        <w:szCs w:val="22"/>
+        <w:lang w:val="en-US" w:eastAsia="en-US" w:bidi="he-IL"/>
+      </w:rPr>
+    </w:rPrDefault>
+    <w:pPrDefault>
+      <w:pPr>
+        <w:spacing w:after="200" w:line="276" w:lineRule="auto"/>
+      </w:pPr>
+    </w:pPrDefault>
+  </w:docDefaults>
+  <w:latentStyles w:defLockedState="0" w:defUIPriority="99" w:defSemiHidden="1" w:defUnhideWhenUsed="1" w:defQFormat="0" w:count="267">
+    <w:lsdException w:name="Normal" w:semiHidden="0" w:uiPriority="0" w:unhideWhenUsed="0" w:qFormat="1"/>
+    <w:lsdException w:name="heading 1" w:semiHidden="0" w:uiPriority="0" w:unhideWhenUsed="0" w:qFormat="1"/>
+    <w:lsdException w:name="heading 2" w:uiPriority="0" w:qFormat="1"/>
+    <w:lsdException w:name="heading 3" w:uiPriority="0" w:qFormat="1"/>
+    <w:lsdException w:name="heading 4" w:uiPriority="0" w:qFormat="1"/>
+    <w:lsdException w:name="heading 5" w:uiPriority="0" w:qFormat="1"/>
+    <w:lsdException w:name="heading 6" w:uiPriority="0" w:qFormat="1"/>
+    <w:lsdException w:name="heading 7" w:uiPriority="0" w:qFormat="1"/>
+    <w:lsdException w:name="heading 8" w:uiPriority="0" w:qFormat="1"/>
+    <w:lsdException w:name="heading 9" w:uiPriority="0" w:qFormat="1"/>
+    <w:lsdException w:name="toc 1" w:uiPriority="39"/>
+    <w:lsdException w:name="toc 2" w:uiPriority="39"/>
+    <w:lsdException w:name="toc 3" w:uiPriority="39"/>
+    <w:lsdException w:name="toc 4" w:uiPriority="39"/>
+    <w:lsdException w:name="toc 5" w:uiPriority="39"/>
+    <w:lsdException w:name="toc 6" w:uiPriority="39"/>
+    <w:lsdException w:name="toc 7" w:uiPriority="39"/>
+    <w:lsdException w:name="toc 8" w:uiPriority="39"/>
+    <w:lsdException w:name="toc 9" w:uiPriority="39"/>
+    <w:lsdException w:name="annotation text" w:uiPriority="0"/>
+    <w:lsdException w:name="header" w:uiPriority="0"/>
+    <w:lsdException w:name="caption" w:uiPriority="35" w:qFormat="1"/>
+    <w:lsdException w:name="annotation reference" w:uiPriority="0"/>
+    <w:lsdException w:name="page number" w:uiPriority="0"/>
+    <w:lsdException w:name="Title" w:semiHidden="0" w:uiPriority="10" w:unhideWhenUsed="0" w:qFormat="1"/>
+    <w:lsdException w:name="Default Paragraph Font" w:uiPriority="1"/>
+    <w:lsdException w:name="Body Text" w:uiPriority="0"/>
+    <w:lsdException w:name="Subtitle" w:semiHidden="0" w:uiPriority="11" w:unhideWhenUsed="0" w:qFormat="1"/>
+    <w:lsdException w:name="Body Text 2" w:uiPriority="0"/>
+    <w:lsdException w:name="Hyperlink" w:uiPriority="0"/>
+    <w:lsdException w:name="Strong" w:semiHidden="0" w:uiPriority="22" w:unhideWhenUsed="0" w:qFormat="1"/>
+    <w:lsdException w:name="Emphasis" w:semiHidden="0" w:uiPriority="20" w:unhideWhenUsed="0" w:qFormat="1"/>
+    <w:lsdException w:name="Normal (Web)" w:uiPriority="0"/>
+    <w:lsdException w:name="HTML Preformatted" w:uiPriority="0"/>
+    <w:lsdException w:name="Table Grid" w:semiHidden="0" w:uiPriority="59" w:unhideWhenUsed="0"/>
+    <w:lsdException w:name="Placeholder Text" w:unhideWhenUsed="0"/>
+    <w:lsdException w:name="No Spacing" w:semiHidden="0" w:uiPriority="1" w:unhideWhenUsed="0" w:qFormat="1"/>
+    <w:lsdException w:name="Light Shading" w:semiHidden="0" w:uiPriority="60" w:unhideWhenUsed="0"/>
+    <w:lsdException w:name="Light List" w:semiHidden="0" w:uiPriority="61" w:unhideWhenUsed="0"/>
+    <w:lsdException w:name="Light Grid" w:semiHidden="0" w:uiPriority="62" w:unhideWhenUsed="0"/>
+    <w:lsdException w:name="Medium Shading 1" w:semiHidden="0" w:uiPriority="63" w:unhideWhenUsed="0"/>
+    <w:lsdException w:name="Medium Shading 2" w:semiHidden="0" w:uiPriority="64" w:unhideWhenUsed="0"/>
+    <w:lsdException w:name="Medium List 1" w:semiHidden="0" w:uiPriority="65" w:unhideWhenUsed="0"/>
+    <w:lsdException w:name="Medium List 2" w:semiHidden="0" w:uiPriority="66" w:unhideWhenUsed="0"/>
+    <w:lsdException w:name="Medium Grid 1" w:semiHidden="0" w:uiPriority="67" w:unhideWhenUsed="0"/>
+    <w:lsdException w:name="Medium Grid 2" w:semiHidden="0" w:uiPriority="68" w:unhideWhenUsed="0"/>
+    <w:lsdException w:name="Medium Grid 3" w:semiHidden="0" w:uiPriority="69" w:unhideWhenUsed="0"/>
+    <w:lsdException w:name="Dark List" w:semiHidden="0" w:uiPriority="70" w:unhideWhenUsed="0"/>
+    <w:lsdException w:name="Colorful Shading" w:semiHidden="0" w:uiPriority="71" w:unhideWhenUsed="0"/>
+    <w:lsdException w:name="Colorful List" w:semiHidden="0" w:uiPriority="72" w:unhideWhenUsed="0"/>
+    <w:lsdException w:name="Colorful Grid" w:semiHidden="0" w:uiPriority="73" w:unhideWhenUsed="0"/>
+    <w:lsdException w:name="Light Shading Accent 1" w:semiHidden="0" w:uiPriority="60" w:unhideWhenUsed="0"/>
+    <w:lsdException w:name="Light List Accent 1" w:semiHidden="0" w:uiPriority="61" w:unhideWhenUsed="0"/>
+    <w:lsdException w:name="Light Grid Accent 1" w:semiHidden="0" w:uiPriority="62" w:unhideWhenUsed="0"/>
+    <w:lsdException w:name="Medium Shading 1 Accent 1" w:semiHidden="0" w:uiPriority="63" w:unhideWhenUsed="0"/>
+    <w:lsdException w:name="Medium Shading 2 Accent 1" w:semiHidden="0" w:uiPriority="64" w:unhideWhenUsed="0"/>
+    <w:lsdException w:name="Medium List 1 Accent 1" w:semiHidden="0" w:uiPriority="65" w:unhideWhenUsed="0"/>
+    <w:lsdException w:name="Revision" w:unhideWhenUsed="0"/>
+    <w:lsdException w:name="List Paragraph" w:semiHidden="0" w:uiPriority="34" w:unhideWhenUsed="0" w:qFormat="1"/>
+    <w:lsdException w:name="Quote" w:semiHidden="0" w:uiPriority="29" w:unhideWhenUsed="0" w:qFormat="1"/>
+    <w:lsdException w:name="Intense Quote" w:semiHidden="0" w:uiPriority="30" w:unhideWhenUsed="0" w:qFormat="1"/>
+    <w:lsdException w:name="Medium List 2 Accent 1" w:semiHidden="0" w:uiPriority="66" w:unhideWhenUsed="0"/>
+    <w:lsdException w:name="Medium Grid 1 Accent 1" w:semiHidden="0" w:uiPriority="67" w:unhideWhenUsed="0"/>
+    <w:lsdException w:name="Medium Grid 2 Accent 1" w:semiHidden="0" w:uiPriority="68" w:unhideWhenUsed="0"/>
+    <w:lsdException w:name="Medium Grid 3 Accent 1" w:semiHidden="0" w:uiPriority="69" w:unhideWhenUsed="0"/>
+    <w:lsdException w:name="Dark List Accent 1" w:semiHidden="0" w:uiPriority="70" w:unhideWhenUsed="0"/>
+    <w:lsdException w:name="Colorful Shading Accent 1" w:semiHidden="0" w:uiPriority="71" w:unhideWhenUsed="0"/>
+    <w:lsdException w:name="Colorful List Accent 1" w:semiHidden="0" w:uiPriority="72" w:unhideWhenUsed="0"/>
+    <w:lsdException w:name="Colorful Grid Accent 1" w:semiHidden="0" w:uiPriority="73" w:unhideWhenUsed="0"/>
+    <w:lsdException w:name="Light Shading Accent 2" w:semiHidden="0" w:uiPriority="60" w:unhideWhenUsed="0"/>
+    <w:lsdException w:name="Light List Accent 2" w:semiHidden="0" w:uiPriority="61" w:unhideWhenUsed="0"/>
+    <w:lsdException w:name="Light Grid Accent 2" w:semiHidden="0" w:uiPriority="62" w:unhideWhenUsed="0"/>
+    <w:lsdException w:name="Medium Shading 1 Accent 2" w:semiHidden="0" w:uiPriority="63" w:unhideWhenUsed="0"/>
+    <w:lsdException w:name="Medium Shading 2 Accent 2" w:semiHidden="0" w:uiPriority="64" w:unhideWhenUsed="0"/>
+    <w:lsdException w:name="Medium List 1 Accent 2" w:semiHidden="0" w:uiPriority="65" w:unhideWhenUsed="0"/>
+    <w:lsdException w:name="Medium List 2 Accent 2" w:semiHidden="0" w:uiPriority="66" w:unhideWhenUsed="0"/>
+    <w:lsdException w:name="Medium Grid 1 Accent 2" w:semiHidden="0" w:uiPriority="67" w:unhideWhenUsed="0"/>
+    <w:lsdException w:name="Medium Grid 2 Accent 2" w:semiHidden="0" w:uiPriority="68" w:unhideWhenUsed="0"/>
+    <w:lsdException w:name="Medium Grid 3 Accent 2" w:semiHidden="0" w:uiPriority="69" w:unhideWhenUsed="0"/>
+    <w:lsdException w:name="Dark List Accent 2" w:semiHidden="0" w:uiPriority="70" w:unhideWhenUsed="0"/>
+    <w:lsdException w:name="Colorful Shading Accent 2" w:semiHidden="0" w:uiPriority="71" w:unhideWhenUsed="0"/>
+    <w:lsdException w:name="Colorful List Accent 2" w:semiHidden="0" w:uiPriority="72" w:unhideWhenUsed="0"/>
+    <w:lsdException w:name="Colorful Grid Accent 2" w:semiHidden="0" w:uiPriority="73" w:unhideWhenUsed="0"/>
+    <w:lsdException w:name="Light Shading Accent 3" w:semiHidden="0" w:uiPriority="60" w:unhideWhenUsed="0"/>
+    <w:lsdException w:name="Light List Accent 3" w:semiHidden="0" w:uiPriority="61" w:unhideWhenUsed="0"/>
+    <w:lsdException w:name="Light Grid Accent 3" w:semiHidden="0" w:uiPriority="62" w:unhideWhenUsed="0"/>
+    <w:lsdException w:name="Medium Shading 1 Accent 3" w:semiHidden="0" w:uiPriority="63" w:unhideWhenUsed="0"/>
+    <w:lsdException w:name="Medium Shading 2 Accent 3" w:semiHidden="0" w:uiPriority="64" w:unhideWhenUsed="0"/>
+    <w:lsdException w:name="Medium List 1 Accent 3" w:semiHidden="0" w:uiPriority="65" w:unhideWhenUsed="0"/>
+    <w:lsdException w:name="Medium List 2 Accent 3" w:semiHidden="0" w:uiPriority="66" w:unhideWhenUsed="0"/>
+    <w:lsdException w:name="Medium Grid 1 Accent 3" w:semiHidden="0" w:uiPriority="67" w:unhideWhenUsed="0"/>
+    <w:lsdException w:name="Medium Grid 2 Accent 3" w:semiHidden="0" w:uiPriority="68" w:unhideWhenUsed="0"/>
+    <w:lsdException w:name="Medium Grid 3 Accent 3" w:semiHidden="0" w:uiPriority="69" w:unhideWhenUsed="0"/>
+    <w:lsdException w:name="Dark List Accent 3" w:semiHidden="0" w:uiPriority="70" w:unhideWhenUsed="0"/>
+    <w:lsdException w:name="Colorful Shading Accent 3" w:semiHidden="0" w:uiPriority="71" w:unhideWhenUsed="0"/>
+    <w:lsdException w:name="Colorful List Accent 3" w:semiHidden="0" w:uiPriority="72" w:unhideWhenUsed="0"/>
+    <w:lsdException w:name="Colorful Grid Accent 3" w:semiHidden="0" w:uiPriority="73" w:unhideWhenUsed="0"/>
+    <w:lsdException w:name="Light Shading Accent 4" w:semiHidden="0" w:uiPriority="60" w:unhideWhenUsed="0"/>
+    <w:lsdException w:name="Light List Accent 4" w:semiHidden="0" w:uiPriority="61" w:unhideWhenUsed="0"/>
+    <w:lsdException w:name="Light Grid Accent 4" w:semiHidden="0" w:uiPriority="62" w:unhideWhenUsed="0"/>
+    <w:lsdException w:name="Medium Shading 1 Accent 4" w:semiHidden="0" w:uiPriority="63" w:unhideWhenUsed="0"/>
+    <w:lsdException w:name="Medium Shading 2 Accent 4" w:semiHidden="0" w:uiPriority="64" w:unhideWhenUsed="0"/>
+    <w:lsdException w:name="Medium List 1 Accent 4" w:semiHidden="0" w:uiPriority="65" w:unhideWhenUsed="0"/>
+    <w:lsdException w:name="Medium List 2 Accent 4" w:semiHidden="0" w:uiPriority="66" w:unhideWhenUsed="0"/>
+    <w:lsdException w:name="Medium Grid 1 Accent 4" w:semiHidden="0" w:uiPriority="67" w:unhideWhenUsed="0"/>
+    <w:lsdException w:name="Medium Grid 2 Accent 4" w:semiHidden="0" w:uiPriority="68" w:unhideWhenUsed="0"/>
+    <w:lsdException w:name="Medium Grid 3 Accent 4" w:semiHidden="0" w:uiPriority="69" w:unhideWhenUsed="0"/>
+    <w:lsdException w:name="Dark List Accent 4" w:semiHidden="0" w:uiPriority="70" w:unhideWhenUsed="0"/>
+    <w:lsdException w:name="Colorful Shading Accent 4" w:semiHidden="0" w:uiPriority="71" w:unhideWhenUsed="0"/>
+    <w:lsdException w:name="Colorful List Accent 4" w:semiHidden="0" w:uiPriority="72" w:unhideWhenUsed="0"/>
+    <w:lsdException w:name="Colorful Grid Accent 4" w:semiHidden="0" w:uiPriority="73" w:unhideWhenUsed="0"/>
+    <w:lsdException w:name="Light Shading Accent 5" w:semiHidden="0" w:uiPriority="60" w:unhideWhenUsed="0"/>
+    <w:lsdException w:name="Light List Accent 5" w:semiHidden="0" w:uiPriority="61" w:unhideWhenUsed="0"/>
+    <w:lsdException w:name="Light Grid Accent 5" w:semiHidden="0" w:uiPriority="62" w:unhideWhenUsed="0"/>
+    <w:lsdException w:name="Medium Shading 1 Accent 5" w:semiHidden="0" w:uiPriority="63" w:unhideWhenUsed="0"/>
+    <w:lsdException w:name="Medium Shading 2 Accent 5" w:semiHidden="0" w:uiPriority="64" w:unhideWhenUsed="0"/>
+    <w:lsdException w:name="Medium List 1 Accent 5" w:semiHidden="0" w:uiPriority="65" w:unhideWhenUsed="0"/>
+    <w:lsdException w:name="Medium List 2 Accent 5" w:semiHidden="0" w:uiPriority="66" w:unhideWhenUsed="0"/>
+    <w:lsdException w:name="Medium Grid 1 Accent 5" w:semiHidden="0" w:uiPriority="67" w:unhideWhenUsed="0"/>
+    <w:lsdException w:name="Medium Grid 2 Accent 5" w:semiHidden="0" w:uiPriority="68" w:unhideWhenUsed="0"/>
+    <w:lsdException w:name="Medium Grid 3 Accent 5" w:semiHidden="0" w:uiPriority="69" w:unhideWhenUsed="0"/>
+    <w:lsdException w:name="Dark List Accent 5" w:semiHidden="0" w:uiPriority="70" w:unhideWhenUsed="0"/>
+    <w:lsdException w:name="Colorful Shading Accent 5" w:semiHidden="0" w:uiPriority="71" w:unhideWhenUsed="0"/>
+    <w:lsdException w:name="Colorful List Accent 5" w:semiHidden="0" w:uiPriority="72" w:unhideWhenUsed="0"/>
+    <w:lsdException w:name="Colorful Grid Accent 5" w:semiHidden="0" w:uiPriority="73" w:unhideWhenUsed="0"/>
+    <w:lsdException w:name="Light Shading Accent 6" w:semiHidden="0" w:uiPriority="60" w:unhideWhenUsed="0"/>
+    <w:lsdException w:name="Light List Accent 6" w:semiHidden="0" w:uiPriority="61" w:unhideWhenUsed="0"/>
+    <w:lsdException w:name="Light Grid Accent 6" w:semiHidden="0" w:uiPriority="62" w:unhideWhenUsed="0"/>
+    <w:lsdException w:name="Medium Shading 1 Accent 6" w:semiHidden="0" w:uiPriority="63" w:unhideWhenUsed="0"/>
+    <w:lsdException w:name="Medium Shading 2 Accent 6" w:semiHidden="0" w:uiPriority="64" w:unhideWhenUsed="0"/>
+    <w:lsdException w:name="Medium List 1 Accent 6" w:semiHidden="0" w:uiPriority="65" w:unhideWhenUsed="0"/>
+    <w:lsdException w:name="Medium List 2 Accent 6" w:semiHidden="0" w:uiPriority="66" w:unhideWhenUsed="0"/>
+    <w:lsdException w:name="Medium Grid 1 Accent 6" w:semiHidden="0" w:uiPriority="67" w:unhideWhenUsed="0"/>
+    <w:lsdException w:name="Medium Grid 2 Accent 6" w:semiHidden="0" w:uiPriority="68" w:unhideWhenUsed="0"/>
+    <w:lsdException w:name="Medium Grid 3 Accent 6" w:semiHidden="0" w:uiPriority="69" w:unhideWhenUsed="0"/>
+    <w:lsdException w:name="Dark List Accent 6" w:semiHidden="0" w:uiPriority="70" w:unhideWhenUsed="0"/>
+    <w:lsdException w:name="Colorful Shading Accent 6" w:semiHidden="0" w:uiPriority="71" w:unhideWhenUsed="0"/>
+    <w:lsdException w:name="Colorful List Accent 6" w:semiHidden="0" w:uiPriority="72" w:unhideWhenUsed="0"/>
+    <w:lsdException w:name="Colorful Grid Accent 6" w:semiHidden="0" w:uiPriority="73" w:unhideWhenUsed="0"/>
+    <w:lsdException w:name="Subtle Emphasis" w:semiHidden="0" w:uiPriority="19" w:unhideWhenUsed="0" w:qFormat="1"/>
+    <w:lsdException w:name="Intense Emphasis" w:semiHidden="0" w:uiPriority="21" w:unhideWhenUsed="0" w:qFormat="1"/>
+    <w:lsdException w:name="Subtle Reference" w:semiHidden="0" w:uiPriority="31" w:unhideWhenUsed="0" w:qFormat="1"/>
+    <w:lsdException w:name="Intense Reference" w:semiHidden="0" w:uiPriority="32" w:unhideWhenUsed="0" w:qFormat="1"/>
+    <w:lsdException w:name="Book Title" w:semiHidden="0" w:uiPriority="33" w:unhideWhenUsed="0" w:qFormat="1"/>
+    <w:lsdException w:name="Bibliography" w:uiPriority="37"/>
+    <w:lsdException w:name="TOC Heading" w:uiPriority="39" w:qFormat="1"/>
   </w:latentStyles>
   <w:style w:type="paragraph" w:default="1" w:styleId="Normal">
     <w:name w:val="Normal"/>
@@ -4413,7 +5764,7 @@
 </file>
 
 <file path=customXml/itemProps2.xml><?xml version="1.0" encoding="utf-8"?>
-<ds:datastoreItem xmlns:ds="http://schemas.openxmlformats.org/officeDocument/2006/customXml" ds:itemID="{F59E3DE4-A99F-4E28-AE5C-BC2488A548CB}">
+<ds:datastoreItem xmlns:ds="http://schemas.openxmlformats.org/officeDocument/2006/customXml" ds:itemID="{182A420C-5105-4E97-8177-950F838240A6}">
   <ds:schemaRefs>
     <ds:schemaRef ds:uri="http://schemas.openxmlformats.org/officeDocument/2006/bibliography"/>
   </ds:schemaRefs>

</xml_diff>